<commit_message>
v. 0.1.3 -- Add ability to include card numbers in batch load; correct UNI search to be case insensitive; update create user to lc() UNIs; update database schema to set UNI collation to NOCASE.
</commit_message>
<xml_diff>
--- a/Docs/CUIMC MealPlan Install and Admin.docx
+++ b/Docs/CUIMC MealPlan Install and Admin.docx
@@ -1,13 +1,11 @@
 
 <file path=word/document.xml><?xml version="1.0" encoding="utf-8"?>
-<w:document xmlns:wpc="http://schemas.microsoft.com/office/word/2010/wordprocessingCanvas" xmlns:mc="http://schemas.openxmlformats.org/markup-compatibility/2006" xmlns:o="urn:schemas-microsoft-com:office:office" xmlns:r="http://schemas.openxmlformats.org/officeDocument/2006/relationships" xmlns:m="http://schemas.openxmlformats.org/officeDocument/2006/math" xmlns:v="urn:schemas-microsoft-com:vml" xmlns:wp14="http://schemas.microsoft.com/office/word/2010/wordprocessingDrawing" xmlns:wp="http://schemas.openxmlformats.org/drawingml/2006/wordprocessingDrawing" xmlns:w10="urn:schemas-microsoft-com:office:word" xmlns:w="http://schemas.openxmlformats.org/wordprocessingml/2006/main" xmlns:w14="http://schemas.microsoft.com/office/word/2010/wordml" xmlns:w15="http://schemas.microsoft.com/office/word/2012/wordml" xmlns:wpg="http://schemas.microsoft.com/office/word/2010/wordprocessingGroup" xmlns:wpi="http://schemas.microsoft.com/office/word/2010/wordprocessingInk" xmlns:wne="http://schemas.microsoft.com/office/word/2006/wordml" xmlns:wps="http://schemas.microsoft.com/office/word/2010/wordprocessingShape" mc:Ignorable="w14 w15 wp14">
+<w:document xmlns:wpc="http://schemas.microsoft.com/office/word/2010/wordprocessingCanvas" xmlns:cx="http://schemas.microsoft.com/office/drawing/2014/chartex" xmlns:cx1="http://schemas.microsoft.com/office/drawing/2015/9/8/chartex" xmlns:cx2="http://schemas.microsoft.com/office/drawing/2015/10/21/chartex" xmlns:cx3="http://schemas.microsoft.com/office/drawing/2016/5/9/chartex" xmlns:cx4="http://schemas.microsoft.com/office/drawing/2016/5/10/chartex" xmlns:cx5="http://schemas.microsoft.com/office/drawing/2016/5/11/chartex" xmlns:cx6="http://schemas.microsoft.com/office/drawing/2016/5/12/chartex" xmlns:cx7="http://schemas.microsoft.com/office/drawing/2016/5/13/chartex" xmlns:cx8="http://schemas.microsoft.com/office/drawing/2016/5/14/chartex" xmlns:mc="http://schemas.openxmlformats.org/markup-compatibility/2006" xmlns:aink="http://schemas.microsoft.com/office/drawing/2016/ink" xmlns:am3d="http://schemas.microsoft.com/office/drawing/2017/model3d" xmlns:o="urn:schemas-microsoft-com:office:office" xmlns:r="http://schemas.openxmlformats.org/officeDocument/2006/relationships" xmlns:m="http://schemas.openxmlformats.org/officeDocument/2006/math" xmlns:v="urn:schemas-microsoft-com:vml" xmlns:wp14="http://schemas.microsoft.com/office/word/2010/wordprocessingDrawing" xmlns:wp="http://schemas.openxmlformats.org/drawingml/2006/wordprocessingDrawing" xmlns:w10="urn:schemas-microsoft-com:office:word" xmlns:w="http://schemas.openxmlformats.org/wordprocessingml/2006/main" xmlns:w14="http://schemas.microsoft.com/office/word/2010/wordml" xmlns:w15="http://schemas.microsoft.com/office/word/2012/wordml" xmlns:w16cex="http://schemas.microsoft.com/office/word/2018/wordml/cex" xmlns:w16cid="http://schemas.microsoft.com/office/word/2016/wordml/cid" xmlns:w16="http://schemas.microsoft.com/office/word/2018/wordml" xmlns:w16sdtdh="http://schemas.microsoft.com/office/word/2020/wordml/sdtdatahash" xmlns:w16se="http://schemas.microsoft.com/office/word/2015/wordml/symex" xmlns:wpg="http://schemas.microsoft.com/office/word/2010/wordprocessingGroup" xmlns:wpi="http://schemas.microsoft.com/office/word/2010/wordprocessingInk" xmlns:wne="http://schemas.microsoft.com/office/word/2006/wordml" xmlns:wps="http://schemas.microsoft.com/office/word/2010/wordprocessingShape" mc:Ignorable="w14 w15 w16se w16cid w16 w16cex w16sdtdh wp14">
   <w:body>
     <w:p>
       <w:pPr>
         <w:pStyle w:val="Title"/>
       </w:pPr>
-      <w:bookmarkStart w:id="0" w:name="_GoBack"/>
-      <w:bookmarkEnd w:id="0"/>
       <w:r>
         <w:t xml:space="preserve">CUIMC </w:t>
       </w:r>
@@ -22,6 +20,12 @@
     </w:p>
     <w:sdt>
       <w:sdtPr>
+        <w:rPr>
+          <w:rFonts w:asciiTheme="minorHAnsi" w:eastAsiaTheme="minorHAnsi" w:hAnsiTheme="minorHAnsi" w:cstheme="minorBidi"/>
+          <w:color w:val="auto"/>
+          <w:sz w:val="22"/>
+          <w:szCs w:val="22"/>
+        </w:rPr>
         <w:id w:val="1296334550"/>
         <w:docPartObj>
           <w:docPartGallery w:val="Table of Contents"/>
@@ -30,13 +34,9 @@
       </w:sdtPr>
       <w:sdtEndPr>
         <w:rPr>
-          <w:rFonts w:asciiTheme="minorHAnsi" w:eastAsiaTheme="minorHAnsi" w:hAnsiTheme="minorHAnsi" w:cstheme="minorBidi"/>
           <w:b/>
           <w:bCs/>
           <w:noProof/>
-          <w:color w:val="auto"/>
-          <w:sz w:val="22"/>
-          <w:szCs w:val="22"/>
         </w:rPr>
       </w:sdtEndPr>
       <w:sdtContent>
@@ -2114,11 +2114,11 @@
       <w:pPr>
         <w:pStyle w:val="Heading1"/>
       </w:pPr>
-      <w:bookmarkStart w:id="1" w:name="_Toc520705698"/>
+      <w:bookmarkStart w:id="0" w:name="_Toc520705698"/>
       <w:r>
         <w:t>Introduction</w:t>
       </w:r>
-      <w:bookmarkEnd w:id="1"/>
+      <w:bookmarkEnd w:id="0"/>
     </w:p>
     <w:p>
       <w:r>
@@ -2143,11 +2143,11 @@
       <w:pPr>
         <w:pStyle w:val="Heading1"/>
       </w:pPr>
-      <w:bookmarkStart w:id="2" w:name="_Toc520705699"/>
+      <w:bookmarkStart w:id="1" w:name="_Toc520705699"/>
       <w:r>
         <w:t>Navigating the Interface</w:t>
       </w:r>
-      <w:bookmarkEnd w:id="2"/>
+      <w:bookmarkEnd w:id="1"/>
     </w:p>
     <w:p>
       <w:r>
@@ -2187,7 +2187,7 @@
     </w:p>
     <w:p>
       <w:r>
-        <w:t xml:space="preserve">Yes/No boxes work the same way.  Yes is the default, so pressing Enter selects </w:t>
+        <w:t xml:space="preserve">Yes/No boxes work the same way.  </w:t>
       </w:r>
       <w:proofErr w:type="gramStart"/>
       <w:r>
@@ -2195,7 +2195,7 @@
       </w:r>
       <w:proofErr w:type="gramEnd"/>
       <w:r>
-        <w:t>.  To select No, either Tab to it and press Enter, or press Esc.</w:t>
+        <w:t xml:space="preserve"> is the default, so pressing Enter selects Yes.  To select No, either Tab to it and press Enter, or press Esc.</w:t>
       </w:r>
     </w:p>
     <w:p>
@@ -2228,11 +2228,11 @@
       <w:pPr>
         <w:pStyle w:val="Heading1"/>
       </w:pPr>
-      <w:bookmarkStart w:id="3" w:name="_Toc520705700"/>
+      <w:bookmarkStart w:id="2" w:name="_Toc520705700"/>
       <w:r>
         <w:t>The Administrative Module</w:t>
       </w:r>
-      <w:bookmarkEnd w:id="3"/>
+      <w:bookmarkEnd w:id="2"/>
     </w:p>
     <w:p>
       <w:r>
@@ -2253,7 +2253,7 @@
           <w:noProof/>
         </w:rPr>
         <w:drawing>
-          <wp:inline distT="0" distB="0" distL="0" distR="0" wp14:anchorId="572689E1" wp14:editId="1E889A2D">
+          <wp:inline distT="0" distB="0" distL="0" distR="0" wp14:anchorId="1CB1766C" wp14:editId="5F18BBEA">
             <wp:extent cx="1285875" cy="1438275"/>
             <wp:effectExtent l="0" t="0" r="9525" b="9525"/>
             <wp:docPr id="2" name="Picture 2"/>
@@ -2301,7 +2301,7 @@
         </w:rPr>
         <w:lastRenderedPageBreak/>
         <w:drawing>
-          <wp:inline distT="0" distB="0" distL="0" distR="0" wp14:anchorId="4151DA88" wp14:editId="67A31E70">
+          <wp:inline distT="0" distB="0" distL="0" distR="0" wp14:anchorId="52EDE011" wp14:editId="0AB9C0C6">
             <wp:extent cx="5943600" cy="3359785"/>
             <wp:effectExtent l="0" t="0" r="0" b="0"/>
             <wp:docPr id="3" name="Picture 3"/>
@@ -2341,11 +2341,11 @@
       <w:pPr>
         <w:pStyle w:val="Heading2"/>
       </w:pPr>
-      <w:bookmarkStart w:id="4" w:name="_Toc520705701"/>
+      <w:bookmarkStart w:id="3" w:name="_Toc520705701"/>
       <w:r>
         <w:t>Load Diners from File</w:t>
       </w:r>
-      <w:bookmarkEnd w:id="4"/>
+      <w:bookmarkEnd w:id="3"/>
     </w:p>
     <w:p>
       <w:r>
@@ -2354,7 +2354,13 @@
     </w:p>
     <w:p>
       <w:r>
-        <w:t>Diners are loaded from a CSV file that must be located in C:\Mealplan\Load.  The first four columns of the CSV file must be Name, UNI, Affiliation, and Number of Meals.  All other columns are ignored.</w:t>
+        <w:t xml:space="preserve">Diners are loaded from a CSV file that must be located in C:\Mealplan\Load.  The first four columns of the CSV file must be Name, UNI, Affiliation, and Number of Meals.  </w:t>
+      </w:r>
+      <w:r>
+        <w:t xml:space="preserve">An optional fifth column can contain the 9-digit card number, which will be loaded if provided.  </w:t>
+      </w:r>
+      <w:r>
+        <w:t>All other columns are ignored.</w:t>
       </w:r>
     </w:p>
     <w:p>
@@ -2390,11 +2396,11 @@
     </w:p>
     <w:p>
       <w:r>
-        <w:t>If using Microsoft Excel, save the file as “CSV (Comma Delimited</w:t>
+        <w:t xml:space="preserve">If using Microsoft Excel, save the file as “CSV (Comma </w:t>
       </w:r>
       <w:proofErr w:type="gramStart"/>
       <w:r>
-        <w:t>)(</w:t>
+        <w:t>Delimited)(</w:t>
       </w:r>
       <w:proofErr w:type="gramEnd"/>
       <w:r>
@@ -2456,7 +2462,7 @@
         </w:rPr>
         <w:lastRenderedPageBreak/>
         <w:drawing>
-          <wp:inline distT="0" distB="0" distL="0" distR="0" wp14:anchorId="07C3B5F4" wp14:editId="5FBCAF5C">
+          <wp:inline distT="0" distB="0" distL="0" distR="0" wp14:anchorId="1325222E" wp14:editId="129D05AC">
             <wp:extent cx="5943600" cy="3359785"/>
             <wp:effectExtent l="0" t="0" r="0" b="0"/>
             <wp:docPr id="4" name="Picture 4"/>
@@ -2508,7 +2514,7 @@
           <w:noProof/>
         </w:rPr>
         <w:drawing>
-          <wp:inline distT="0" distB="0" distL="0" distR="0" wp14:anchorId="3F5D5F21" wp14:editId="678D0EEB">
+          <wp:inline distT="0" distB="0" distL="0" distR="0" wp14:anchorId="2CEF4B7C" wp14:editId="732FB022">
             <wp:extent cx="5943600" cy="3359785"/>
             <wp:effectExtent l="0" t="0" r="0" b="0"/>
             <wp:docPr id="5" name="Picture 5"/>
@@ -2552,15 +2558,15 @@
     </w:p>
     <w:p>
       <w:r>
-        <w:t xml:space="preserve">Verify that the data looks correct, and then press </w:t>
+        <w:t xml:space="preserve">Verify that the data looks correct, and then press Yes to load or </w:t>
       </w:r>
       <w:proofErr w:type="gramStart"/>
       <w:r>
-        <w:t>Yes</w:t>
+        <w:t>No</w:t>
       </w:r>
       <w:proofErr w:type="gramEnd"/>
       <w:r>
-        <w:t xml:space="preserve"> to load or No to abort.</w:t>
+        <w:t xml:space="preserve"> to abort.</w:t>
       </w:r>
     </w:p>
     <w:p>
@@ -2574,7 +2580,7 @@
           <w:noProof/>
         </w:rPr>
         <w:drawing>
-          <wp:inline distT="0" distB="0" distL="0" distR="0" wp14:anchorId="32127E59" wp14:editId="5593AE8A">
+          <wp:inline distT="0" distB="0" distL="0" distR="0" wp14:anchorId="0784EB43" wp14:editId="114213D4">
             <wp:extent cx="5943600" cy="3359785"/>
             <wp:effectExtent l="0" t="0" r="0" b="0"/>
             <wp:docPr id="6" name="Picture 6"/>
@@ -2614,11 +2620,11 @@
       <w:pPr>
         <w:pStyle w:val="Heading2"/>
       </w:pPr>
-      <w:bookmarkStart w:id="5" w:name="_Toc520705702"/>
+      <w:bookmarkStart w:id="4" w:name="_Toc520705702"/>
       <w:r>
         <w:t>Edit, View, and Add Diners</w:t>
       </w:r>
-      <w:bookmarkEnd w:id="5"/>
+      <w:bookmarkEnd w:id="4"/>
     </w:p>
     <w:p>
       <w:r>
@@ -2632,7 +2638,7 @@
         </w:rPr>
         <w:lastRenderedPageBreak/>
         <w:drawing>
-          <wp:inline distT="0" distB="0" distL="0" distR="0" wp14:anchorId="6286CAF0" wp14:editId="0C96392E">
+          <wp:inline distT="0" distB="0" distL="0" distR="0" wp14:anchorId="2EFF5F1E" wp14:editId="15F0D718">
             <wp:extent cx="5943600" cy="3359785"/>
             <wp:effectExtent l="0" t="0" r="0" b="0"/>
             <wp:docPr id="28" name="Picture 28"/>
@@ -2677,11 +2683,11 @@
       <w:pPr>
         <w:pStyle w:val="Heading3"/>
       </w:pPr>
-      <w:bookmarkStart w:id="6" w:name="_Toc520705703"/>
+      <w:bookmarkStart w:id="5" w:name="_Toc520705703"/>
       <w:r>
         <w:t>Selecting by UNI</w:t>
       </w:r>
-      <w:bookmarkEnd w:id="6"/>
+      <w:bookmarkEnd w:id="5"/>
     </w:p>
     <w:p>
       <w:r>
@@ -2694,7 +2700,7 @@
           <w:noProof/>
         </w:rPr>
         <w:drawing>
-          <wp:inline distT="0" distB="0" distL="0" distR="0" wp14:anchorId="5AB7E884" wp14:editId="6AB3CDB3">
+          <wp:inline distT="0" distB="0" distL="0" distR="0" wp14:anchorId="53787B59" wp14:editId="5020F80C">
             <wp:extent cx="5943600" cy="3359785"/>
             <wp:effectExtent l="0" t="0" r="0" b="0"/>
             <wp:docPr id="8" name="Picture 8"/>
@@ -2734,12 +2740,12 @@
       <w:pPr>
         <w:pStyle w:val="Heading3"/>
       </w:pPr>
-      <w:bookmarkStart w:id="7" w:name="_Toc520705704"/>
+      <w:bookmarkStart w:id="6" w:name="_Toc520705704"/>
       <w:r>
         <w:lastRenderedPageBreak/>
         <w:t>Selecting from a List</w:t>
       </w:r>
-      <w:bookmarkEnd w:id="7"/>
+      <w:bookmarkEnd w:id="6"/>
     </w:p>
     <w:p>
       <w:r>
@@ -2752,7 +2758,7 @@
           <w:noProof/>
         </w:rPr>
         <w:drawing>
-          <wp:inline distT="0" distB="0" distL="0" distR="0" wp14:anchorId="47CBB17C" wp14:editId="51280D24">
+          <wp:inline distT="0" distB="0" distL="0" distR="0" wp14:anchorId="1BD8C1B9" wp14:editId="658C961E">
             <wp:extent cx="5943600" cy="3359785"/>
             <wp:effectExtent l="0" t="0" r="0" b="0"/>
             <wp:docPr id="10" name="Picture 10"/>
@@ -2815,7 +2821,7 @@
           <w:noProof/>
         </w:rPr>
         <w:drawing>
-          <wp:inline distT="0" distB="0" distL="0" distR="0" wp14:anchorId="6A730380" wp14:editId="3868FA5B">
+          <wp:inline distT="0" distB="0" distL="0" distR="0" wp14:anchorId="5D67FAC7" wp14:editId="790C8420">
             <wp:extent cx="5943600" cy="3359785"/>
             <wp:effectExtent l="0" t="0" r="0" b="0"/>
             <wp:docPr id="11" name="Picture 11"/>
@@ -2861,26 +2867,18 @@
       <w:pPr>
         <w:pStyle w:val="Heading3"/>
       </w:pPr>
-      <w:bookmarkStart w:id="8" w:name="_Toc520705705"/>
+      <w:bookmarkStart w:id="7" w:name="_Toc520705705"/>
       <w:r>
         <w:t>Viewing a Diner</w:t>
       </w:r>
-      <w:bookmarkEnd w:id="8"/>
+      <w:bookmarkEnd w:id="7"/>
     </w:p>
     <w:p>
       <w:r>
         <w:t>When viewing a diner, you will see the diner’s name, UNI, affiliation, current meal count, meal plan,</w:t>
       </w:r>
       <w:r>
-        <w:t xml:space="preserve"> ID </w:t>
-      </w:r>
-      <w:proofErr w:type="gramStart"/>
-      <w:r>
-        <w:t>Card</w:t>
-      </w:r>
-      <w:proofErr w:type="gramEnd"/>
-      <w:r>
-        <w:t xml:space="preserve"> </w:t>
+        <w:t xml:space="preserve"> ID Card </w:t>
       </w:r>
       <w:proofErr w:type="spellStart"/>
       <w:r>
@@ -2916,7 +2914,7 @@
           <w:noProof/>
         </w:rPr>
         <w:drawing>
-          <wp:inline distT="0" distB="0" distL="0" distR="0" wp14:anchorId="361EDCE9" wp14:editId="7F2458C3">
+          <wp:inline distT="0" distB="0" distL="0" distR="0" wp14:anchorId="7035A5AD" wp14:editId="5521C6F9">
             <wp:extent cx="5943600" cy="3359785"/>
             <wp:effectExtent l="0" t="0" r="0" b="0"/>
             <wp:docPr id="29" name="Picture 29"/>
@@ -2956,11 +2954,11 @@
       <w:pPr>
         <w:pStyle w:val="Heading3"/>
       </w:pPr>
-      <w:bookmarkStart w:id="9" w:name="_Toc520705706"/>
+      <w:bookmarkStart w:id="8" w:name="_Toc520705706"/>
       <w:r>
         <w:t>Editing a Diner</w:t>
       </w:r>
-      <w:bookmarkEnd w:id="9"/>
+      <w:bookmarkEnd w:id="8"/>
     </w:p>
     <w:p>
       <w:r>
@@ -2974,7 +2972,7 @@
         </w:rPr>
         <w:lastRenderedPageBreak/>
         <w:drawing>
-          <wp:inline distT="0" distB="0" distL="0" distR="0" wp14:anchorId="5DD1D745" wp14:editId="73D2853A">
+          <wp:inline distT="0" distB="0" distL="0" distR="0" wp14:anchorId="0BDB124E" wp14:editId="6E59F7A0">
             <wp:extent cx="5943600" cy="3359785"/>
             <wp:effectExtent l="0" t="0" r="0" b="0"/>
             <wp:docPr id="12" name="Picture 12"/>
@@ -3032,7 +3030,7 @@
           <w:noProof/>
         </w:rPr>
         <w:drawing>
-          <wp:inline distT="0" distB="0" distL="0" distR="0" wp14:anchorId="213F001D" wp14:editId="7BCD9AF2">
+          <wp:inline distT="0" distB="0" distL="0" distR="0" wp14:anchorId="0C7DA54C" wp14:editId="4B3B04F0">
             <wp:extent cx="5943600" cy="3359785"/>
             <wp:effectExtent l="0" t="0" r="0" b="0"/>
             <wp:docPr id="13" name="Picture 13"/>
@@ -3072,12 +3070,12 @@
       <w:pPr>
         <w:pStyle w:val="Heading3"/>
       </w:pPr>
-      <w:bookmarkStart w:id="10" w:name="_Toc520705707"/>
+      <w:bookmarkStart w:id="9" w:name="_Toc520705707"/>
       <w:r>
         <w:lastRenderedPageBreak/>
         <w:t>Adding a New Diner</w:t>
       </w:r>
-      <w:bookmarkEnd w:id="10"/>
+      <w:bookmarkEnd w:id="9"/>
     </w:p>
     <w:p>
       <w:r>
@@ -3095,7 +3093,7 @@
           <w:noProof/>
         </w:rPr>
         <w:drawing>
-          <wp:inline distT="0" distB="0" distL="0" distR="0" wp14:anchorId="21E63254" wp14:editId="25744012">
+          <wp:inline distT="0" distB="0" distL="0" distR="0" wp14:anchorId="32394B19" wp14:editId="5B02C4BD">
             <wp:extent cx="5943600" cy="3359785"/>
             <wp:effectExtent l="0" t="0" r="0" b="0"/>
             <wp:docPr id="14" name="Picture 14"/>
@@ -3133,15 +3131,7 @@
     </w:p>
     <w:p>
       <w:r>
-        <w:t xml:space="preserve">If you select </w:t>
-      </w:r>
-      <w:proofErr w:type="gramStart"/>
-      <w:r>
-        <w:t>Yes</w:t>
-      </w:r>
-      <w:proofErr w:type="gramEnd"/>
-      <w:r>
-        <w:t>, you will get a blank Edit Diner form, with the UNI pre-filled.</w:t>
+        <w:t>If you select Yes, you will get a blank Edit Diner form, with the UNI pre-filled.</w:t>
       </w:r>
     </w:p>
     <w:p>
@@ -3151,7 +3141,7 @@
         </w:rPr>
         <w:lastRenderedPageBreak/>
         <w:drawing>
-          <wp:inline distT="0" distB="0" distL="0" distR="0" wp14:anchorId="2A1E7AF9" wp14:editId="45AE305F">
+          <wp:inline distT="0" distB="0" distL="0" distR="0" wp14:anchorId="14426B84" wp14:editId="53236D29">
             <wp:extent cx="5943600" cy="3359785"/>
             <wp:effectExtent l="0" t="0" r="0" b="0"/>
             <wp:docPr id="15" name="Picture 15"/>
@@ -3196,14 +3186,14 @@
       <w:pPr>
         <w:pStyle w:val="Heading2"/>
       </w:pPr>
-      <w:bookmarkStart w:id="11" w:name="_Toc520705708"/>
+      <w:bookmarkStart w:id="10" w:name="_Toc520705708"/>
       <w:r>
         <w:t>View, Add,</w:t>
       </w:r>
       <w:r>
         <w:t xml:space="preserve"> and Delete ID – UNI Links</w:t>
       </w:r>
-      <w:bookmarkEnd w:id="11"/>
+      <w:bookmarkEnd w:id="10"/>
     </w:p>
     <w:p>
       <w:r>
@@ -3228,7 +3218,7 @@
           <w:noProof/>
         </w:rPr>
         <w:drawing>
-          <wp:inline distT="0" distB="0" distL="0" distR="0" wp14:anchorId="7B3FB4CE" wp14:editId="576447AA">
+          <wp:inline distT="0" distB="0" distL="0" distR="0" wp14:anchorId="111F9F4E" wp14:editId="052F2BE9">
             <wp:extent cx="5943600" cy="3359785"/>
             <wp:effectExtent l="0" t="0" r="0" b="0"/>
             <wp:docPr id="7" name="Picture 7"/>
@@ -3279,15 +3269,7 @@
         <w:t>links</w:t>
       </w:r>
       <w:r>
-        <w:t xml:space="preserve">, add an ID </w:t>
-      </w:r>
-      <w:proofErr w:type="gramStart"/>
-      <w:r>
-        <w:t>Card</w:t>
-      </w:r>
-      <w:proofErr w:type="gramEnd"/>
-      <w:r>
-        <w:t xml:space="preserve"> to a diner, or delete an ID Card from the database.  (Not</w:t>
+        <w:t>, add an ID Card to a diner, or delete an ID Card from the database.  (Not</w:t>
       </w:r>
       <w:r>
         <w:t>e that you can also add links</w:t>
@@ -3300,31 +3282,15 @@
       <w:pPr>
         <w:pStyle w:val="Heading3"/>
       </w:pPr>
-      <w:bookmarkStart w:id="12" w:name="_Toc520705709"/>
-      <w:r>
-        <w:t xml:space="preserve">Lookup a Single ID </w:t>
-      </w:r>
-      <w:proofErr w:type="gramStart"/>
-      <w:r>
-        <w:t>Card</w:t>
-      </w:r>
-      <w:proofErr w:type="gramEnd"/>
-      <w:r>
-        <w:t xml:space="preserve"> Number</w:t>
-      </w:r>
-      <w:bookmarkEnd w:id="12"/>
-    </w:p>
-    <w:p>
-      <w:r>
-        <w:t xml:space="preserve">To look up an ID </w:t>
-      </w:r>
-      <w:proofErr w:type="gramStart"/>
-      <w:r>
-        <w:t>Card</w:t>
-      </w:r>
-      <w:proofErr w:type="gramEnd"/>
-      <w:r>
-        <w:t xml:space="preserve"> number, select LOOKUP_UD from the menu.</w:t>
+      <w:bookmarkStart w:id="11" w:name="_Toc520705709"/>
+      <w:r>
+        <w:t>Lookup a Single ID Card Number</w:t>
+      </w:r>
+      <w:bookmarkEnd w:id="11"/>
+    </w:p>
+    <w:p>
+      <w:r>
+        <w:t>To look up an ID Card number, select LOOKUP_UD from the menu.</w:t>
       </w:r>
     </w:p>
     <w:p>
@@ -3333,7 +3299,7 @@
           <w:noProof/>
         </w:rPr>
         <w:drawing>
-          <wp:inline distT="0" distB="0" distL="0" distR="0" wp14:anchorId="2944667E" wp14:editId="6A6AC224">
+          <wp:inline distT="0" distB="0" distL="0" distR="0" wp14:anchorId="7DB44270" wp14:editId="0765B6C1">
             <wp:extent cx="5943600" cy="3359785"/>
             <wp:effectExtent l="0" t="0" r="0" b="0"/>
             <wp:docPr id="31" name="Picture 31"/>
@@ -3371,36 +3337,12 @@
     </w:p>
     <w:p>
       <w:r>
-        <w:t xml:space="preserve">Type in the ID </w:t>
-      </w:r>
-      <w:proofErr w:type="gramStart"/>
-      <w:r>
-        <w:t>Card</w:t>
-      </w:r>
-      <w:proofErr w:type="gramEnd"/>
-      <w:r>
-        <w:t xml:space="preserve"> number you wish to search for.  Remember that ID </w:t>
-      </w:r>
-      <w:proofErr w:type="gramStart"/>
-      <w:r>
-        <w:t>Card</w:t>
-      </w:r>
-      <w:proofErr w:type="gramEnd"/>
-      <w:r>
-        <w:t xml:space="preserve"> numbers are 9 numeric digits.  Anything else will return an error.</w:t>
-      </w:r>
-    </w:p>
-    <w:p>
-      <w:r>
-        <w:t xml:space="preserve">If the ID </w:t>
-      </w:r>
-      <w:proofErr w:type="gramStart"/>
-      <w:r>
-        <w:t>Card</w:t>
-      </w:r>
-      <w:proofErr w:type="gramEnd"/>
-      <w:r>
-        <w:t xml:space="preserve"> exists in the database, you will see the name and UNI of the </w:t>
+        <w:t>Type in the ID Card number you wish to search for.  Remember that ID Card numbers are 9 numeric digits.  Anything else will return an error.</w:t>
+      </w:r>
+    </w:p>
+    <w:p>
+      <w:r>
+        <w:t xml:space="preserve">If the ID Card exists in the database, you will see the name and UNI of the </w:t>
       </w:r>
       <w:r>
         <w:t>linked</w:t>
@@ -3416,7 +3358,7 @@
         </w:rPr>
         <w:lastRenderedPageBreak/>
         <w:drawing>
-          <wp:inline distT="0" distB="0" distL="0" distR="0" wp14:anchorId="36FD1076" wp14:editId="0C0EE454">
+          <wp:inline distT="0" distB="0" distL="0" distR="0" wp14:anchorId="6420CB86" wp14:editId="592CC379">
             <wp:extent cx="5943600" cy="3359785"/>
             <wp:effectExtent l="0" t="0" r="0" b="0"/>
             <wp:docPr id="9" name="Picture 9"/>
@@ -3456,14 +3398,14 @@
       <w:pPr>
         <w:pStyle w:val="Heading3"/>
       </w:pPr>
-      <w:bookmarkStart w:id="13" w:name="_Toc520705710"/>
+      <w:bookmarkStart w:id="12" w:name="_Toc520705710"/>
       <w:r>
         <w:t xml:space="preserve">View all ID – UNI </w:t>
       </w:r>
       <w:r>
         <w:t>Links</w:t>
       </w:r>
-      <w:bookmarkEnd w:id="13"/>
+      <w:bookmarkEnd w:id="12"/>
     </w:p>
     <w:p>
       <w:r>
@@ -3482,7 +3424,7 @@
           <w:noProof/>
         </w:rPr>
         <w:drawing>
-          <wp:inline distT="0" distB="0" distL="0" distR="0" wp14:anchorId="13D57566" wp14:editId="73174CEE">
+          <wp:inline distT="0" distB="0" distL="0" distR="0" wp14:anchorId="2553D319" wp14:editId="1BD62D44">
             <wp:extent cx="5943600" cy="3359785"/>
             <wp:effectExtent l="0" t="0" r="0" b="0"/>
             <wp:docPr id="24" name="Picture 24"/>
@@ -3533,11 +3475,11 @@
       <w:pPr>
         <w:pStyle w:val="Heading3"/>
       </w:pPr>
-      <w:bookmarkStart w:id="14" w:name="_Toc520705711"/>
+      <w:bookmarkStart w:id="13" w:name="_Toc520705711"/>
       <w:r>
         <w:t>Add an ID – UNI Link by UNI</w:t>
       </w:r>
-      <w:bookmarkEnd w:id="14"/>
+      <w:bookmarkEnd w:id="13"/>
     </w:p>
     <w:p>
       <w:r>
@@ -3547,15 +3489,7 @@
     <w:p>
       <w:r>
         <w:lastRenderedPageBreak/>
-        <w:t xml:space="preserve">MPA will ask for a UNI and an ID </w:t>
-      </w:r>
-      <w:proofErr w:type="gramStart"/>
-      <w:r>
-        <w:t>Card</w:t>
-      </w:r>
-      <w:proofErr w:type="gramEnd"/>
-      <w:r>
-        <w:t xml:space="preserve"> number.</w:t>
+        <w:t>MPA will ask for a UNI and an ID Card number.</w:t>
       </w:r>
     </w:p>
     <w:p>
@@ -3564,7 +3498,7 @@
           <w:noProof/>
         </w:rPr>
         <w:drawing>
-          <wp:inline distT="0" distB="0" distL="0" distR="0" wp14:anchorId="2EB66C11" wp14:editId="42305B58">
+          <wp:inline distT="0" distB="0" distL="0" distR="0" wp14:anchorId="0293529D" wp14:editId="68D4FA65">
             <wp:extent cx="5943600" cy="3359785"/>
             <wp:effectExtent l="0" t="0" r="0" b="0"/>
             <wp:docPr id="26" name="Picture 26"/>
@@ -3602,15 +3536,7 @@
     </w:p>
     <w:p>
       <w:r>
-        <w:t xml:space="preserve">Input a UNI and an ID </w:t>
-      </w:r>
-      <w:proofErr w:type="gramStart"/>
-      <w:r>
-        <w:t>Card</w:t>
-      </w:r>
-      <w:proofErr w:type="gramEnd"/>
-      <w:r>
-        <w:t xml:space="preserve"> number and select OK to continue.  WPA asks for a confirmation.</w:t>
+        <w:t>Input a UNI and an ID Card number and select OK to continue.  WPA asks for a confirmation.</w:t>
       </w:r>
     </w:p>
     <w:p>
@@ -3619,7 +3545,7 @@
           <w:noProof/>
         </w:rPr>
         <w:drawing>
-          <wp:inline distT="0" distB="0" distL="0" distR="0" wp14:anchorId="66F26040" wp14:editId="512BE4FF">
+          <wp:inline distT="0" distB="0" distL="0" distR="0" wp14:anchorId="4D96D8B9" wp14:editId="2F050E7E">
             <wp:extent cx="5943600" cy="3359785"/>
             <wp:effectExtent l="0" t="0" r="0" b="0"/>
             <wp:docPr id="27" name="Picture 27"/>
@@ -3657,15 +3583,7 @@
     </w:p>
     <w:p>
       <w:r>
-        <w:t xml:space="preserve">Select </w:t>
-      </w:r>
-      <w:proofErr w:type="gramStart"/>
-      <w:r>
-        <w:t>Yes</w:t>
-      </w:r>
-      <w:proofErr w:type="gramEnd"/>
-      <w:r>
-        <w:t xml:space="preserve"> to continue.  If adding the link succeeds, you will get a confirmation of success.  Otherwise, you will see an error message. </w:t>
+        <w:t xml:space="preserve">Select Yes to continue.  If adding the link succeeds, you will get a confirmation of success.  Otherwise, you will see an error message. </w:t>
       </w:r>
     </w:p>
     <w:p>
@@ -3675,7 +3593,7 @@
         </w:rPr>
         <w:lastRenderedPageBreak/>
         <w:drawing>
-          <wp:inline distT="0" distB="0" distL="0" distR="0" wp14:anchorId="4A36CD20" wp14:editId="3368310C">
+          <wp:inline distT="0" distB="0" distL="0" distR="0" wp14:anchorId="7009D714" wp14:editId="448D1C44">
             <wp:extent cx="5943600" cy="3359785"/>
             <wp:effectExtent l="0" t="0" r="0" b="0"/>
             <wp:docPr id="40" name="Picture 40"/>
@@ -3713,29 +3631,29 @@
     </w:p>
     <w:p>
       <w:r>
-        <w:t xml:space="preserve">This is the most likely database error, and means that the ID </w:t>
+        <w:t xml:space="preserve">This is the most likely database </w:t>
       </w:r>
       <w:proofErr w:type="gramStart"/>
       <w:r>
-        <w:t>Card</w:t>
+        <w:t>error, and</w:t>
       </w:r>
       <w:proofErr w:type="gramEnd"/>
       <w:r>
-        <w:t xml:space="preserve"> number is already in the database.</w:t>
+        <w:t xml:space="preserve"> means that the ID Card number is already in the database.</w:t>
       </w:r>
     </w:p>
     <w:p>
       <w:pPr>
         <w:pStyle w:val="Heading3"/>
       </w:pPr>
-      <w:bookmarkStart w:id="15" w:name="_Toc520705712"/>
+      <w:bookmarkStart w:id="14" w:name="_Toc520705712"/>
       <w:r>
         <w:t>Add an ID – UNI Link</w:t>
       </w:r>
       <w:r>
         <w:t xml:space="preserve"> from a List</w:t>
       </w:r>
-      <w:bookmarkEnd w:id="15"/>
+      <w:bookmarkEnd w:id="14"/>
     </w:p>
     <w:p>
       <w:r>
@@ -3765,7 +3683,7 @@
           <w:noProof/>
         </w:rPr>
         <w:drawing>
-          <wp:inline distT="0" distB="0" distL="0" distR="0" wp14:anchorId="5DCC31BA" wp14:editId="0EDDCB1D">
+          <wp:inline distT="0" distB="0" distL="0" distR="0" wp14:anchorId="74823C3C" wp14:editId="434DBA57">
             <wp:extent cx="5943600" cy="3359785"/>
             <wp:effectExtent l="0" t="0" r="0" b="0"/>
             <wp:docPr id="34" name="Picture 34"/>
@@ -3815,15 +3733,7 @@
     </w:p>
     <w:p>
       <w:r>
-        <w:t xml:space="preserve">MPA will ask for an ID </w:t>
-      </w:r>
-      <w:proofErr w:type="gramStart"/>
-      <w:r>
-        <w:t>Card</w:t>
-      </w:r>
-      <w:proofErr w:type="gramEnd"/>
-      <w:r>
-        <w:t xml:space="preserve"> number.</w:t>
+        <w:t>MPA will ask for an ID Card number.</w:t>
       </w:r>
     </w:p>
     <w:p>
@@ -3832,7 +3742,7 @@
           <w:noProof/>
         </w:rPr>
         <w:drawing>
-          <wp:inline distT="0" distB="0" distL="0" distR="0" wp14:anchorId="11057E37" wp14:editId="2DABD82C">
+          <wp:inline distT="0" distB="0" distL="0" distR="0" wp14:anchorId="17F26EDB" wp14:editId="4A937377">
             <wp:extent cx="5943600" cy="3359785"/>
             <wp:effectExtent l="0" t="0" r="0" b="0"/>
             <wp:docPr id="41" name="Picture 41"/>
@@ -3870,15 +3780,7 @@
     </w:p>
     <w:p>
       <w:r>
-        <w:t xml:space="preserve">Remember that ID </w:t>
-      </w:r>
-      <w:proofErr w:type="gramStart"/>
-      <w:r>
-        <w:t>Card</w:t>
-      </w:r>
-      <w:proofErr w:type="gramEnd"/>
-      <w:r>
-        <w:t xml:space="preserve"> numbers are 9 numeric digits long.  Anything else will result in an error.</w:t>
+        <w:t>Remember that ID Card numbers are 9 numeric digits long.  Anything else will result in an error.</w:t>
       </w:r>
     </w:p>
     <w:p>
@@ -3893,7 +3795,7 @@
         </w:rPr>
         <w:lastRenderedPageBreak/>
         <w:drawing>
-          <wp:inline distT="0" distB="0" distL="0" distR="0" wp14:anchorId="0A5965D3" wp14:editId="0A140410">
+          <wp:inline distT="0" distB="0" distL="0" distR="0" wp14:anchorId="15C18702" wp14:editId="3C6504FC">
             <wp:extent cx="5943600" cy="3359785"/>
             <wp:effectExtent l="0" t="0" r="0" b="0"/>
             <wp:docPr id="36" name="Picture 36"/>
@@ -3931,29 +3833,29 @@
     </w:p>
     <w:p>
       <w:r>
-        <w:t xml:space="preserve">This is the most likely database error, and means that the ID </w:t>
+        <w:t xml:space="preserve">This is the most likely database </w:t>
       </w:r>
       <w:proofErr w:type="gramStart"/>
       <w:r>
-        <w:t>Card</w:t>
+        <w:t>error, and</w:t>
       </w:r>
       <w:proofErr w:type="gramEnd"/>
       <w:r>
-        <w:t xml:space="preserve"> number is already in the database.</w:t>
+        <w:t xml:space="preserve"> means that the ID Card number is already in the database.</w:t>
       </w:r>
     </w:p>
     <w:p>
       <w:pPr>
         <w:pStyle w:val="Heading3"/>
       </w:pPr>
-      <w:bookmarkStart w:id="16" w:name="_Toc520705713"/>
+      <w:bookmarkStart w:id="15" w:name="_Toc520705713"/>
       <w:r>
         <w:t>Dele</w:t>
       </w:r>
       <w:r>
         <w:t>te an ID – UNI Link</w:t>
       </w:r>
-      <w:bookmarkEnd w:id="16"/>
+      <w:bookmarkEnd w:id="15"/>
     </w:p>
     <w:p>
       <w:r>
@@ -3968,15 +3870,7 @@
     </w:p>
     <w:p>
       <w:r>
-        <w:t xml:space="preserve">MPA will ask for an ID Card Number.  ID </w:t>
-      </w:r>
-      <w:proofErr w:type="gramStart"/>
-      <w:r>
-        <w:t>Card</w:t>
-      </w:r>
-      <w:proofErr w:type="gramEnd"/>
-      <w:r>
-        <w:t xml:space="preserve"> numbers are 9 numeric digits long.  Anything else will return an error.</w:t>
+        <w:t>MPA will ask for an ID Card Number.  ID Card numbers are 9 numeric digits long.  Anything else will return an error.</w:t>
       </w:r>
     </w:p>
     <w:p>
@@ -3985,7 +3879,7 @@
           <w:noProof/>
         </w:rPr>
         <w:drawing>
-          <wp:inline distT="0" distB="0" distL="0" distR="0" wp14:anchorId="25F7C020" wp14:editId="6F6AF9FD">
+          <wp:inline distT="0" distB="0" distL="0" distR="0" wp14:anchorId="0A7D064D" wp14:editId="796767C6">
             <wp:extent cx="5943600" cy="3359785"/>
             <wp:effectExtent l="0" t="0" r="0" b="0"/>
             <wp:docPr id="37" name="Picture 37"/>
@@ -4024,15 +3918,7 @@
     <w:p>
       <w:r>
         <w:lastRenderedPageBreak/>
-        <w:t xml:space="preserve">If the ID </w:t>
-      </w:r>
-      <w:proofErr w:type="gramStart"/>
-      <w:r>
-        <w:t>Card</w:t>
-      </w:r>
-      <w:proofErr w:type="gramEnd"/>
-      <w:r>
-        <w:t xml:space="preserve"> number is in the database, MPA will ask for confirmation to delete.</w:t>
+        <w:t>If the ID Card number is in the database, MPA will ask for confirmation to delete.</w:t>
       </w:r>
     </w:p>
     <w:p>
@@ -4041,7 +3927,7 @@
           <w:noProof/>
         </w:rPr>
         <w:drawing>
-          <wp:inline distT="0" distB="0" distL="0" distR="0" wp14:anchorId="6BF5485E" wp14:editId="2E998449">
+          <wp:inline distT="0" distB="0" distL="0" distR="0" wp14:anchorId="0F0512CA" wp14:editId="50AE8C99">
             <wp:extent cx="5943600" cy="3359785"/>
             <wp:effectExtent l="0" t="0" r="0" b="0"/>
             <wp:docPr id="42" name="Picture 42"/>
@@ -4079,21 +3965,21 @@
     </w:p>
     <w:p>
       <w:r>
-        <w:t xml:space="preserve">Select </w:t>
+        <w:t xml:space="preserve">Select Yes to delete the </w:t>
+      </w:r>
+      <w:r>
+        <w:t>association,</w:t>
+      </w:r>
+      <w:r>
+        <w:t xml:space="preserve"> or </w:t>
       </w:r>
       <w:proofErr w:type="gramStart"/>
       <w:r>
-        <w:t>Yes</w:t>
+        <w:t>No</w:t>
       </w:r>
       <w:proofErr w:type="gramEnd"/>
       <w:r>
-        <w:t xml:space="preserve"> to delete the </w:t>
-      </w:r>
-      <w:r>
-        <w:t>association,</w:t>
-      </w:r>
-      <w:r>
-        <w:t xml:space="preserve"> or No to keep it.  MPA will confirm your action.</w:t>
+        <w:t xml:space="preserve"> to keep it.  MPA will confirm your action.</w:t>
       </w:r>
     </w:p>
     <w:p>
@@ -4102,7 +3988,7 @@
           <w:noProof/>
         </w:rPr>
         <w:drawing>
-          <wp:inline distT="0" distB="0" distL="0" distR="0" wp14:anchorId="796D0E7B" wp14:editId="11A63BCF">
+          <wp:inline distT="0" distB="0" distL="0" distR="0" wp14:anchorId="5354B2C8" wp14:editId="735B7D64">
             <wp:extent cx="5943600" cy="3359785"/>
             <wp:effectExtent l="0" t="0" r="0" b="0"/>
             <wp:docPr id="39" name="Picture 39"/>
@@ -4142,11 +4028,11 @@
       <w:pPr>
         <w:pStyle w:val="Heading2"/>
       </w:pPr>
-      <w:bookmarkStart w:id="17" w:name="_Toc520705714"/>
+      <w:bookmarkStart w:id="16" w:name="_Toc520705714"/>
       <w:r>
         <w:t>Reports</w:t>
       </w:r>
-      <w:bookmarkEnd w:id="17"/>
+      <w:bookmarkEnd w:id="16"/>
     </w:p>
     <w:p>
       <w:r>
@@ -4160,7 +4046,7 @@
         </w:rPr>
         <w:lastRenderedPageBreak/>
         <w:drawing>
-          <wp:inline distT="0" distB="0" distL="0" distR="0" wp14:anchorId="40F35041" wp14:editId="04FE173E">
+          <wp:inline distT="0" distB="0" distL="0" distR="0" wp14:anchorId="17E66442" wp14:editId="7CA1066C">
             <wp:extent cx="5943600" cy="3359785"/>
             <wp:effectExtent l="0" t="0" r="0" b="0"/>
             <wp:docPr id="43" name="Picture 43"/>
@@ -4218,11 +4104,11 @@
       <w:pPr>
         <w:pStyle w:val="Heading3"/>
       </w:pPr>
-      <w:bookmarkStart w:id="18" w:name="_Toc520705715"/>
+      <w:bookmarkStart w:id="17" w:name="_Toc520705715"/>
       <w:r>
         <w:t>Summary Report</w:t>
       </w:r>
-      <w:bookmarkEnd w:id="18"/>
+      <w:bookmarkEnd w:id="17"/>
     </w:p>
     <w:p>
       <w:r>
@@ -4239,7 +4125,7 @@
         </w:rPr>
         <w:lastRenderedPageBreak/>
         <w:drawing>
-          <wp:inline distT="0" distB="0" distL="0" distR="0" wp14:anchorId="711FA6A2" wp14:editId="38B5233B">
+          <wp:inline distT="0" distB="0" distL="0" distR="0" wp14:anchorId="48806441" wp14:editId="0092F7BF">
             <wp:extent cx="5943600" cy="3359785"/>
             <wp:effectExtent l="0" t="0" r="0" b="0"/>
             <wp:docPr id="44" name="Picture 44"/>
@@ -4277,15 +4163,7 @@
     </w:p>
     <w:p>
       <w:r>
-        <w:t xml:space="preserve">If you select </w:t>
-      </w:r>
-      <w:proofErr w:type="gramStart"/>
-      <w:r>
-        <w:t>Yes</w:t>
-      </w:r>
-      <w:proofErr w:type="gramEnd"/>
-      <w:r>
-        <w:t xml:space="preserve"> to continue, WPA will run the report and acknowledge completion.</w:t>
+        <w:t>If you select Yes to continue, WPA will run the report and acknowledge completion.</w:t>
       </w:r>
     </w:p>
     <w:p>
@@ -4294,7 +4172,7 @@
           <w:noProof/>
         </w:rPr>
         <w:drawing>
-          <wp:inline distT="0" distB="0" distL="0" distR="0" wp14:anchorId="508916EC" wp14:editId="403367D1">
+          <wp:inline distT="0" distB="0" distL="0" distR="0" wp14:anchorId="2136FD9B" wp14:editId="55ABE505">
             <wp:extent cx="5943600" cy="3359785"/>
             <wp:effectExtent l="0" t="0" r="0" b="0"/>
             <wp:docPr id="45" name="Picture 45"/>
@@ -5154,11 +5032,11 @@
       <w:pPr>
         <w:pStyle w:val="Heading3"/>
       </w:pPr>
-      <w:bookmarkStart w:id="19" w:name="_Toc520705716"/>
+      <w:bookmarkStart w:id="18" w:name="_Toc520705716"/>
       <w:r>
         <w:t>Transaction Log Detail</w:t>
       </w:r>
-      <w:bookmarkEnd w:id="19"/>
+      <w:bookmarkEnd w:id="18"/>
     </w:p>
     <w:p>
       <w:r>
@@ -5179,7 +5057,7 @@
           <w:noProof/>
         </w:rPr>
         <w:drawing>
-          <wp:inline distT="0" distB="0" distL="0" distR="0" wp14:anchorId="2C941A68" wp14:editId="034CF9C8">
+          <wp:inline distT="0" distB="0" distL="0" distR="0" wp14:anchorId="3E7DE19F" wp14:editId="7E456906">
             <wp:extent cx="5943600" cy="3359785"/>
             <wp:effectExtent l="0" t="0" r="0" b="0"/>
             <wp:docPr id="46" name="Picture 46"/>
@@ -5217,15 +5095,7 @@
     </w:p>
     <w:p>
       <w:r>
-        <w:t xml:space="preserve">If you select </w:t>
-      </w:r>
-      <w:proofErr w:type="gramStart"/>
-      <w:r>
-        <w:t>Yes</w:t>
-      </w:r>
-      <w:proofErr w:type="gramEnd"/>
-      <w:r>
-        <w:t xml:space="preserve"> to continue, WPA will run the report and acknowledge completion.</w:t>
+        <w:t>If you select Yes to continue, WPA will run the report and acknowledge completion.</w:t>
       </w:r>
     </w:p>
     <w:p>
@@ -5235,7 +5105,7 @@
         </w:rPr>
         <w:lastRenderedPageBreak/>
         <w:drawing>
-          <wp:inline distT="0" distB="0" distL="0" distR="0" wp14:anchorId="7C91F0F2" wp14:editId="05D55F84">
+          <wp:inline distT="0" distB="0" distL="0" distR="0" wp14:anchorId="47DB0A55" wp14:editId="39284229">
             <wp:extent cx="5943600" cy="3359785"/>
             <wp:effectExtent l="0" t="0" r="0" b="0"/>
             <wp:docPr id="47" name="Picture 47"/>
@@ -6886,11 +6756,11 @@
       <w:pPr>
         <w:pStyle w:val="Heading3"/>
       </w:pPr>
-      <w:bookmarkStart w:id="20" w:name="_Toc520705717"/>
+      <w:bookmarkStart w:id="19" w:name="_Toc520705717"/>
       <w:r>
         <w:t>Daily Report</w:t>
       </w:r>
-      <w:bookmarkEnd w:id="20"/>
+      <w:bookmarkEnd w:id="19"/>
     </w:p>
     <w:p>
       <w:r>
@@ -6909,7 +6779,7 @@
         </w:rPr>
         <w:lastRenderedPageBreak/>
         <w:drawing>
-          <wp:inline distT="0" distB="0" distL="0" distR="0" wp14:anchorId="0226AAD0" wp14:editId="7CF98DFA">
+          <wp:inline distT="0" distB="0" distL="0" distR="0" wp14:anchorId="587EEC38" wp14:editId="18390B92">
             <wp:extent cx="5943600" cy="3359785"/>
             <wp:effectExtent l="0" t="0" r="0" b="0"/>
             <wp:docPr id="48" name="Picture 48"/>
@@ -6961,7 +6831,7 @@
           <w:noProof/>
         </w:rPr>
         <w:drawing>
-          <wp:inline distT="0" distB="0" distL="0" distR="0" wp14:anchorId="43CC9EC0" wp14:editId="1BF30F8F">
+          <wp:inline distT="0" distB="0" distL="0" distR="0" wp14:anchorId="5F7D90BE" wp14:editId="6F26A568">
             <wp:extent cx="5943600" cy="3359785"/>
             <wp:effectExtent l="0" t="0" r="0" b="0"/>
             <wp:docPr id="49" name="Picture 49"/>
@@ -7985,11 +7855,11 @@
       <w:pPr>
         <w:pStyle w:val="Heading2"/>
       </w:pPr>
-      <w:bookmarkStart w:id="21" w:name="_Toc520705718"/>
+      <w:bookmarkStart w:id="20" w:name="_Toc520705718"/>
       <w:r>
         <w:t>Database Maintenance</w:t>
       </w:r>
-      <w:bookmarkEnd w:id="21"/>
+      <w:bookmarkEnd w:id="20"/>
     </w:p>
     <w:p>
       <w:r>
@@ -8002,7 +7872,7 @@
           <w:noProof/>
         </w:rPr>
         <w:drawing>
-          <wp:inline distT="0" distB="0" distL="0" distR="0" wp14:anchorId="34AD4120" wp14:editId="5068402B">
+          <wp:inline distT="0" distB="0" distL="0" distR="0" wp14:anchorId="38A48590" wp14:editId="1AA4A5AE">
             <wp:extent cx="5943600" cy="3359785"/>
             <wp:effectExtent l="0" t="0" r="0" b="0"/>
             <wp:docPr id="16" name="Picture 16"/>
@@ -8047,11 +7917,11 @@
       <w:pPr>
         <w:pStyle w:val="Heading3"/>
       </w:pPr>
-      <w:bookmarkStart w:id="22" w:name="_Toc520705719"/>
+      <w:bookmarkStart w:id="21" w:name="_Toc520705719"/>
       <w:r>
         <w:t>Backup Database</w:t>
       </w:r>
-      <w:bookmarkEnd w:id="22"/>
+      <w:bookmarkEnd w:id="21"/>
     </w:p>
     <w:p>
       <w:r>
@@ -8065,7 +7935,7 @@
         </w:rPr>
         <w:lastRenderedPageBreak/>
         <w:drawing>
-          <wp:inline distT="0" distB="0" distL="0" distR="0" wp14:anchorId="2F5E227C" wp14:editId="3D8DC365">
+          <wp:inline distT="0" distB="0" distL="0" distR="0" wp14:anchorId="3974B8D0" wp14:editId="4DE2CAAB">
             <wp:extent cx="5943600" cy="3359785"/>
             <wp:effectExtent l="0" t="0" r="0" b="0"/>
             <wp:docPr id="17" name="Picture 17"/>
@@ -8103,15 +7973,15 @@
     </w:p>
     <w:p>
       <w:r>
-        <w:t xml:space="preserve">If you select </w:t>
+        <w:t xml:space="preserve">If you select Yes, the backup will proceed and in a few </w:t>
       </w:r>
       <w:proofErr w:type="gramStart"/>
       <w:r>
-        <w:t>Yes</w:t>
+        <w:t>seconds</w:t>
       </w:r>
       <w:proofErr w:type="gramEnd"/>
       <w:r>
-        <w:t>, the backup will proceed and in a few seconds you will get a confirmation screen.</w:t>
+        <w:t xml:space="preserve"> you will get a confirmation screen.</w:t>
       </w:r>
     </w:p>
     <w:p>
@@ -8120,7 +7990,7 @@
           <w:noProof/>
         </w:rPr>
         <w:drawing>
-          <wp:inline distT="0" distB="0" distL="0" distR="0" wp14:anchorId="62DF4C84" wp14:editId="25D44081">
+          <wp:inline distT="0" distB="0" distL="0" distR="0" wp14:anchorId="1085EA6D" wp14:editId="7C7F0513">
             <wp:extent cx="5943600" cy="3359785"/>
             <wp:effectExtent l="0" t="0" r="0" b="0"/>
             <wp:docPr id="18" name="Picture 18"/>
@@ -8186,12 +8056,12 @@
       <w:pPr>
         <w:pStyle w:val="Heading3"/>
       </w:pPr>
-      <w:bookmarkStart w:id="23" w:name="_Toc520705720"/>
+      <w:bookmarkStart w:id="22" w:name="_Toc520705720"/>
       <w:r>
         <w:lastRenderedPageBreak/>
         <w:t>Clearing Data</w:t>
       </w:r>
-      <w:bookmarkEnd w:id="23"/>
+      <w:bookmarkEnd w:id="22"/>
     </w:p>
     <w:p>
       <w:r>
@@ -8214,7 +8084,7 @@
           <w:noProof/>
         </w:rPr>
         <w:drawing>
-          <wp:inline distT="0" distB="0" distL="0" distR="0" wp14:anchorId="22D93D8A" wp14:editId="5FCDE5BE">
+          <wp:inline distT="0" distB="0" distL="0" distR="0" wp14:anchorId="2FF2B3EC" wp14:editId="0CED2EB1">
             <wp:extent cx="5943600" cy="3359785"/>
             <wp:effectExtent l="0" t="0" r="0" b="0"/>
             <wp:docPr id="19" name="Picture 19"/>
@@ -8267,7 +8137,7 @@
         </w:rPr>
         <w:lastRenderedPageBreak/>
         <w:drawing>
-          <wp:inline distT="0" distB="0" distL="0" distR="0" wp14:anchorId="2B2160D6" wp14:editId="02AD47B2">
+          <wp:inline distT="0" distB="0" distL="0" distR="0" wp14:anchorId="0224FA7F" wp14:editId="5FAA8478">
             <wp:extent cx="5943600" cy="3359785"/>
             <wp:effectExtent l="0" t="0" r="0" b="0"/>
             <wp:docPr id="20" name="Picture 20"/>
@@ -8351,7 +8221,7 @@
           <w:noProof/>
         </w:rPr>
         <w:drawing>
-          <wp:inline distT="0" distB="0" distL="0" distR="0" wp14:anchorId="2E9B93FF" wp14:editId="5E121555">
+          <wp:inline distT="0" distB="0" distL="0" distR="0" wp14:anchorId="2BA8E17D" wp14:editId="08DF467D">
             <wp:extent cx="5943600" cy="3359785"/>
             <wp:effectExtent l="0" t="0" r="0" b="0"/>
             <wp:docPr id="21" name="Picture 21"/>
@@ -8391,12 +8261,12 @@
       <w:pPr>
         <w:pStyle w:val="Heading3"/>
       </w:pPr>
-      <w:bookmarkStart w:id="24" w:name="_Toc520705721"/>
+      <w:bookmarkStart w:id="23" w:name="_Toc520705721"/>
       <w:r>
         <w:lastRenderedPageBreak/>
         <w:t>Re-Building the Database</w:t>
       </w:r>
-      <w:bookmarkEnd w:id="24"/>
+      <w:bookmarkEnd w:id="23"/>
     </w:p>
     <w:p>
       <w:r>
@@ -8427,7 +8297,7 @@
           <w:noProof/>
         </w:rPr>
         <w:drawing>
-          <wp:inline distT="0" distB="0" distL="0" distR="0" wp14:anchorId="1D9A2D6A" wp14:editId="0DAFF6EC">
+          <wp:inline distT="0" distB="0" distL="0" distR="0" wp14:anchorId="789FE739" wp14:editId="2976704B">
             <wp:extent cx="5943600" cy="3359785"/>
             <wp:effectExtent l="0" t="0" r="0" b="0"/>
             <wp:docPr id="22" name="Picture 22"/>
@@ -8504,7 +8374,7 @@
         </w:rPr>
         <w:lastRenderedPageBreak/>
         <w:drawing>
-          <wp:inline distT="0" distB="0" distL="0" distR="0" wp14:anchorId="3B46099E" wp14:editId="1F279013">
+          <wp:inline distT="0" distB="0" distL="0" distR="0" wp14:anchorId="3FBEA704" wp14:editId="101A2005">
             <wp:extent cx="5943600" cy="3359785"/>
             <wp:effectExtent l="0" t="0" r="0" b="0"/>
             <wp:docPr id="23" name="Picture 23"/>
@@ -8546,11 +8416,11 @@
       <w:pPr>
         <w:pStyle w:val="Heading1"/>
       </w:pPr>
-      <w:bookmarkStart w:id="25" w:name="_Toc520705722"/>
+      <w:bookmarkStart w:id="24" w:name="_Toc520705722"/>
       <w:r>
         <w:t>Acknowledgements</w:t>
       </w:r>
-      <w:bookmarkEnd w:id="25"/>
+      <w:bookmarkEnd w:id="24"/>
     </w:p>
     <w:p>
       <w:r>
@@ -8610,13 +8480,8 @@
       </w:hyperlink>
     </w:p>
     <w:p>
-      <w:proofErr w:type="gramStart"/>
-      <w:r>
-        <w:t>dialog</w:t>
-      </w:r>
-      <w:proofErr w:type="gramEnd"/>
-      <w:r>
-        <w:t xml:space="preserve"> (AKA </w:t>
+      <w:r>
+        <w:t xml:space="preserve">dialog (AKA </w:t>
       </w:r>
       <w:proofErr w:type="spellStart"/>
       <w:r>
@@ -8679,21 +8544,21 @@
       <w:pPr>
         <w:pStyle w:val="Heading1"/>
       </w:pPr>
-      <w:bookmarkStart w:id="26" w:name="_Toc520705723"/>
+      <w:bookmarkStart w:id="25" w:name="_Toc520705723"/>
       <w:r>
         <w:t>Installation and Setup</w:t>
       </w:r>
-      <w:bookmarkEnd w:id="26"/>
+      <w:bookmarkEnd w:id="25"/>
     </w:p>
     <w:p>
       <w:pPr>
         <w:pStyle w:val="Heading2"/>
       </w:pPr>
-      <w:bookmarkStart w:id="27" w:name="_Toc520705724"/>
+      <w:bookmarkStart w:id="26" w:name="_Toc520705724"/>
       <w:r>
         <w:t>Technical Background</w:t>
       </w:r>
-      <w:bookmarkEnd w:id="27"/>
+      <w:bookmarkEnd w:id="26"/>
     </w:p>
     <w:p>
       <w:r>
@@ -8719,11 +8584,11 @@
       <w:pPr>
         <w:pStyle w:val="Heading2"/>
       </w:pPr>
-      <w:bookmarkStart w:id="28" w:name="_Toc520705725"/>
+      <w:bookmarkStart w:id="27" w:name="_Toc520705725"/>
       <w:r>
         <w:t>Download and Install Cygwin</w:t>
       </w:r>
-      <w:bookmarkEnd w:id="28"/>
+      <w:bookmarkEnd w:id="27"/>
     </w:p>
     <w:p>
       <w:pPr>
@@ -8923,15 +8788,7 @@
       </w:r>
       <w:proofErr w:type="spellEnd"/>
       <w:r>
-        <w:t xml:space="preserve">-core: GNU Compiler Collection (C, </w:t>
-      </w:r>
-      <w:proofErr w:type="spellStart"/>
-      <w:r>
-        <w:t>OpenMP</w:t>
-      </w:r>
-      <w:proofErr w:type="spellEnd"/>
-      <w:r>
-        <w:t xml:space="preserve">) (in </w:t>
+        <w:t xml:space="preserve">-core: GNU Compiler Collection (C, OpenMP) (in </w:t>
       </w:r>
       <w:proofErr w:type="spellStart"/>
       <w:r>
@@ -8990,13 +8847,8 @@
           <w:numId w:val="2"/>
         </w:numPr>
       </w:pPr>
-      <w:proofErr w:type="spellStart"/>
-      <w:r>
-        <w:t>nano</w:t>
-      </w:r>
-      <w:proofErr w:type="spellEnd"/>
-      <w:r>
-        <w:t>: Enhanced clone of Pico editor (in Editors); and</w:t>
+      <w:r>
+        <w:t>nano: Enhanced clone of Pico editor (in Editors); and</w:t>
       </w:r>
     </w:p>
     <w:p>
@@ -9007,13 +8859,8 @@
           <w:numId w:val="2"/>
         </w:numPr>
       </w:pPr>
-      <w:proofErr w:type="gramStart"/>
-      <w:r>
-        <w:t>dialog</w:t>
-      </w:r>
-      <w:proofErr w:type="gramEnd"/>
-      <w:r>
-        <w:t>: Curses widget-based script interpreter (in Interpreters).</w:t>
+      <w:r>
+        <w:t>dialog: Curses widget-based script interpreter (in Interpreters).</w:t>
       </w:r>
     </w:p>
     <w:p>
@@ -9044,7 +8891,7 @@
       <w:pPr>
         <w:pStyle w:val="Heading2"/>
       </w:pPr>
-      <w:bookmarkStart w:id="29" w:name="_Toc520705726"/>
+      <w:bookmarkStart w:id="28" w:name="_Toc520705726"/>
       <w:r>
         <w:t xml:space="preserve">Configure Cygwin and Install CUIMC </w:t>
       </w:r>
@@ -9052,7 +8899,7 @@
       <w:r>
         <w:t>MealPlan</w:t>
       </w:r>
-      <w:bookmarkEnd w:id="29"/>
+      <w:bookmarkEnd w:id="28"/>
       <w:proofErr w:type="spellEnd"/>
     </w:p>
     <w:p>
@@ -9311,19 +9158,11 @@
           <w:rFonts w:ascii="Courier New" w:hAnsi="Courier New" w:cs="Courier New"/>
         </w:rPr>
       </w:pPr>
-      <w:proofErr w:type="spellStart"/>
       <w:r>
         <w:rPr>
           <w:rFonts w:ascii="Courier New" w:hAnsi="Courier New" w:cs="Courier New"/>
         </w:rPr>
-        <w:t>nano</w:t>
-      </w:r>
-      <w:proofErr w:type="spellEnd"/>
-      <w:r>
-        <w:rPr>
-          <w:rFonts w:ascii="Courier New" w:hAnsi="Courier New" w:cs="Courier New"/>
-        </w:rPr>
-        <w:t xml:space="preserve"> /</w:t>
+        <w:t>nano /</w:t>
       </w:r>
       <w:proofErr w:type="spellStart"/>
       <w:r>
@@ -9386,18 +9225,12 @@
         <w:t xml:space="preserve"> NTFS </w:t>
       </w:r>
       <w:proofErr w:type="spellStart"/>
+      <w:proofErr w:type="gramStart"/>
       <w:r>
         <w:rPr>
           <w:rFonts w:ascii="Courier New" w:hAnsi="Courier New" w:cs="Courier New"/>
         </w:rPr>
-        <w:t>binary</w:t>
-      </w:r>
-      <w:proofErr w:type="gramStart"/>
-      <w:r>
-        <w:rPr>
-          <w:rFonts w:ascii="Courier New" w:hAnsi="Courier New" w:cs="Courier New"/>
-        </w:rPr>
-        <w:t>,posix</w:t>
+        <w:t>binary,posix</w:t>
       </w:r>
       <w:proofErr w:type="spellEnd"/>
       <w:proofErr w:type="gramEnd"/>
@@ -9489,7 +9322,7 @@
           <w:noProof/>
         </w:rPr>
         <w:drawing>
-          <wp:inline distT="0" distB="0" distL="0" distR="0" wp14:anchorId="6CB05F61" wp14:editId="1BE22A34">
+          <wp:inline distT="0" distB="0" distL="0" distR="0" wp14:anchorId="554B11F1" wp14:editId="3BFC383F">
             <wp:extent cx="5943600" cy="3359785"/>
             <wp:effectExtent l="0" t="0" r="0" b="0"/>
             <wp:docPr id="1" name="Picture 1"/>
@@ -9581,11 +9414,11 @@
       <w:pPr>
         <w:pStyle w:val="Heading1"/>
       </w:pPr>
-      <w:bookmarkStart w:id="30" w:name="_Toc520705727"/>
+      <w:bookmarkStart w:id="29" w:name="_Toc520705727"/>
       <w:r>
         <w:t>Database Information</w:t>
       </w:r>
-      <w:bookmarkEnd w:id="30"/>
+      <w:bookmarkEnd w:id="29"/>
     </w:p>
     <w:p>
       <w:r>
@@ -9619,30 +9452,30 @@
         <w:spacing w:after="0" w:line="240" w:lineRule="auto"/>
         <w:rPr>
           <w:rFonts w:ascii="Lucida Console" w:hAnsi="Lucida Console" w:cs="Lucida Console"/>
-          <w:sz w:val="24"/>
-          <w:szCs w:val="24"/>
+          <w:sz w:val="20"/>
+          <w:szCs w:val="20"/>
         </w:rPr>
       </w:pPr>
       <w:proofErr w:type="spellStart"/>
-      <w:proofErr w:type="gramStart"/>
       <w:r>
         <w:rPr>
           <w:rFonts w:ascii="Lucida Console" w:hAnsi="Lucida Console" w:cs="Lucida Console"/>
-          <w:sz w:val="24"/>
-          <w:szCs w:val="24"/>
+          <w:sz w:val="20"/>
+          <w:szCs w:val="20"/>
         </w:rPr>
         <w:t>sqlite</w:t>
       </w:r>
       <w:proofErr w:type="spellEnd"/>
-      <w:proofErr w:type="gramEnd"/>
+      <w:proofErr w:type="gramStart"/>
       <w:r>
         <w:rPr>
           <w:rFonts w:ascii="Lucida Console" w:hAnsi="Lucida Console" w:cs="Lucida Console"/>
-          <w:sz w:val="24"/>
-          <w:szCs w:val="24"/>
+          <w:sz w:val="20"/>
+          <w:szCs w:val="20"/>
         </w:rPr>
         <w:t>&gt; .schema</w:t>
       </w:r>
+      <w:proofErr w:type="gramEnd"/>
     </w:p>
     <w:p>
       <w:pPr>
@@ -9652,24 +9485,40 @@
         <w:spacing w:after="0" w:line="240" w:lineRule="auto"/>
         <w:rPr>
           <w:rFonts w:ascii="Lucida Console" w:hAnsi="Lucida Console" w:cs="Lucida Console"/>
-          <w:sz w:val="24"/>
-          <w:szCs w:val="24"/>
+          <w:sz w:val="20"/>
+          <w:szCs w:val="20"/>
         </w:rPr>
       </w:pPr>
       <w:r>
         <w:rPr>
           <w:rFonts w:ascii="Lucida Console" w:hAnsi="Lucida Console" w:cs="Lucida Console"/>
-          <w:sz w:val="24"/>
-          <w:szCs w:val="24"/>
+          <w:sz w:val="20"/>
+          <w:szCs w:val="20"/>
         </w:rPr>
-        <w:t xml:space="preserve">CREATE TABLE diners (UNI unique, Name, </w:t>
-      </w:r>
-      <w:proofErr w:type="spellStart"/>
+        <w:t>CREATE TABLE diners (UNI unique</w:t>
+      </w:r>
       <w:r>
         <w:rPr>
           <w:rFonts w:ascii="Lucida Console" w:hAnsi="Lucida Console" w:cs="Lucida Console"/>
-          <w:sz w:val="24"/>
-          <w:szCs w:val="24"/>
+          <w:sz w:val="20"/>
+          <w:szCs w:val="20"/>
+        </w:rPr>
+        <w:t xml:space="preserve"> COLLATE NOCASE</w:t>
+      </w:r>
+      <w:r>
+        <w:rPr>
+          <w:rFonts w:ascii="Lucida Console" w:hAnsi="Lucida Console" w:cs="Lucida Console"/>
+          <w:sz w:val="20"/>
+          <w:szCs w:val="20"/>
+        </w:rPr>
+        <w:t xml:space="preserve">, Name, </w:t>
+      </w:r>
+      <w:proofErr w:type="spellStart"/>
+      <w:r>
+        <w:rPr>
+          <w:rFonts w:ascii="Lucida Console" w:hAnsi="Lucida Console" w:cs="Lucida Console"/>
+          <w:sz w:val="20"/>
+          <w:szCs w:val="20"/>
         </w:rPr>
         <w:t>MealPlan</w:t>
       </w:r>
@@ -9677,8 +9526,8 @@
       <w:r>
         <w:rPr>
           <w:rFonts w:ascii="Lucida Console" w:hAnsi="Lucida Console" w:cs="Lucida Console"/>
-          <w:sz w:val="24"/>
-          <w:szCs w:val="24"/>
+          <w:sz w:val="20"/>
+          <w:szCs w:val="20"/>
         </w:rPr>
         <w:t xml:space="preserve">, </w:t>
       </w:r>
@@ -9686,8 +9535,8 @@
       <w:r>
         <w:rPr>
           <w:rFonts w:ascii="Lucida Console" w:hAnsi="Lucida Console" w:cs="Lucida Console"/>
-          <w:sz w:val="24"/>
-          <w:szCs w:val="24"/>
+          <w:sz w:val="20"/>
+          <w:szCs w:val="20"/>
         </w:rPr>
         <w:t>Affil</w:t>
       </w:r>
@@ -9695,11 +9544,21 @@
       <w:r>
         <w:rPr>
           <w:rFonts w:ascii="Lucida Console" w:hAnsi="Lucida Console" w:cs="Lucida Console"/>
-          <w:sz w:val="24"/>
-          <w:szCs w:val="24"/>
+          <w:sz w:val="20"/>
+          <w:szCs w:val="20"/>
         </w:rPr>
-        <w:t xml:space="preserve"> text);</w:t>
-      </w:r>
+        <w:t xml:space="preserve"> text</w:t>
+      </w:r>
+      <w:proofErr w:type="gramStart"/>
+      <w:r>
+        <w:rPr>
+          <w:rFonts w:ascii="Lucida Console" w:hAnsi="Lucida Console" w:cs="Lucida Console"/>
+          <w:sz w:val="20"/>
+          <w:szCs w:val="20"/>
+        </w:rPr>
+        <w:t>);</w:t>
+      </w:r>
+      <w:proofErr w:type="gramEnd"/>
     </w:p>
     <w:p>
       <w:pPr>
@@ -9709,18 +9568,28 @@
         <w:spacing w:after="0" w:line="240" w:lineRule="auto"/>
         <w:rPr>
           <w:rFonts w:ascii="Lucida Console" w:hAnsi="Lucida Console" w:cs="Lucida Console"/>
-          <w:sz w:val="24"/>
-          <w:szCs w:val="24"/>
+          <w:sz w:val="20"/>
+          <w:szCs w:val="20"/>
         </w:rPr>
       </w:pPr>
       <w:r>
         <w:rPr>
           <w:rFonts w:ascii="Lucida Console" w:hAnsi="Lucida Console" w:cs="Lucida Console"/>
-          <w:sz w:val="24"/>
-          <w:szCs w:val="24"/>
+          <w:sz w:val="20"/>
+          <w:szCs w:val="20"/>
         </w:rPr>
-        <w:t>CREATE TABLE ids (ID unique, UNI);</w:t>
-      </w:r>
+        <w:t>CREATE TABLE ids (ID unique, UNI</w:t>
+      </w:r>
+      <w:proofErr w:type="gramStart"/>
+      <w:r>
+        <w:rPr>
+          <w:rFonts w:ascii="Lucida Console" w:hAnsi="Lucida Console" w:cs="Lucida Console"/>
+          <w:sz w:val="20"/>
+          <w:szCs w:val="20"/>
+        </w:rPr>
+        <w:t>);</w:t>
+      </w:r>
+      <w:proofErr w:type="gramEnd"/>
     </w:p>
     <w:p>
       <w:pPr>
@@ -9730,15 +9599,15 @@
         <w:spacing w:after="0" w:line="240" w:lineRule="auto"/>
         <w:rPr>
           <w:rFonts w:ascii="Lucida Console" w:hAnsi="Lucida Console" w:cs="Lucida Console"/>
-          <w:sz w:val="24"/>
-          <w:szCs w:val="24"/>
+          <w:sz w:val="20"/>
+          <w:szCs w:val="20"/>
         </w:rPr>
       </w:pPr>
       <w:r>
         <w:rPr>
           <w:rFonts w:ascii="Lucida Console" w:hAnsi="Lucida Console" w:cs="Lucida Console"/>
-          <w:sz w:val="24"/>
-          <w:szCs w:val="24"/>
+          <w:sz w:val="20"/>
+          <w:szCs w:val="20"/>
         </w:rPr>
         <w:t xml:space="preserve">CREATE TABLE </w:t>
       </w:r>
@@ -9746,8 +9615,8 @@
       <w:r>
         <w:rPr>
           <w:rFonts w:ascii="Lucida Console" w:hAnsi="Lucida Console" w:cs="Lucida Console"/>
-          <w:sz w:val="24"/>
-          <w:szCs w:val="24"/>
+          <w:sz w:val="20"/>
+          <w:szCs w:val="20"/>
         </w:rPr>
         <w:t>checkin</w:t>
       </w:r>
@@ -9755,11 +9624,21 @@
       <w:r>
         <w:rPr>
           <w:rFonts w:ascii="Lucida Console" w:hAnsi="Lucida Console" w:cs="Lucida Console"/>
-          <w:sz w:val="24"/>
-          <w:szCs w:val="24"/>
+          <w:sz w:val="20"/>
+          <w:szCs w:val="20"/>
         </w:rPr>
-        <w:t xml:space="preserve"> (UNI, Timestamp default CURRENT_TIMESTAMP);</w:t>
-      </w:r>
+        <w:t xml:space="preserve"> (UNI, Timestamp default CURRENT_TIMESTAMP</w:t>
+      </w:r>
+      <w:proofErr w:type="gramStart"/>
+      <w:r>
+        <w:rPr>
+          <w:rFonts w:ascii="Lucida Console" w:hAnsi="Lucida Console" w:cs="Lucida Console"/>
+          <w:sz w:val="20"/>
+          <w:szCs w:val="20"/>
+        </w:rPr>
+        <w:t>);</w:t>
+      </w:r>
+      <w:proofErr w:type="gramEnd"/>
     </w:p>
     <w:p>
       <w:pPr>
@@ -9769,15 +9648,15 @@
         <w:spacing w:after="0" w:line="240" w:lineRule="auto"/>
         <w:rPr>
           <w:rFonts w:ascii="Lucida Console" w:hAnsi="Lucida Console" w:cs="Lucida Console"/>
-          <w:sz w:val="24"/>
-          <w:szCs w:val="24"/>
+          <w:sz w:val="20"/>
+          <w:szCs w:val="20"/>
         </w:rPr>
       </w:pPr>
       <w:r>
         <w:rPr>
           <w:rFonts w:ascii="Lucida Console" w:hAnsi="Lucida Console" w:cs="Lucida Console"/>
-          <w:sz w:val="24"/>
-          <w:szCs w:val="24"/>
+          <w:sz w:val="20"/>
+          <w:szCs w:val="20"/>
         </w:rPr>
         <w:t xml:space="preserve">CREATE INDEX UNI on </w:t>
       </w:r>
@@ -9785,8 +9664,8 @@
       <w:r>
         <w:rPr>
           <w:rFonts w:ascii="Lucida Console" w:hAnsi="Lucida Console" w:cs="Lucida Console"/>
-          <w:sz w:val="24"/>
-          <w:szCs w:val="24"/>
+          <w:sz w:val="20"/>
+          <w:szCs w:val="20"/>
         </w:rPr>
         <w:t>checkin</w:t>
       </w:r>
@@ -9794,11 +9673,21 @@
       <w:r>
         <w:rPr>
           <w:rFonts w:ascii="Lucida Console" w:hAnsi="Lucida Console" w:cs="Lucida Console"/>
-          <w:sz w:val="24"/>
-          <w:szCs w:val="24"/>
+          <w:sz w:val="20"/>
+          <w:szCs w:val="20"/>
         </w:rPr>
-        <w:t xml:space="preserve"> (UNI);</w:t>
-      </w:r>
+        <w:t xml:space="preserve"> (UNI</w:t>
+      </w:r>
+      <w:proofErr w:type="gramStart"/>
+      <w:r>
+        <w:rPr>
+          <w:rFonts w:ascii="Lucida Console" w:hAnsi="Lucida Console" w:cs="Lucida Console"/>
+          <w:sz w:val="20"/>
+          <w:szCs w:val="20"/>
+        </w:rPr>
+        <w:t>);</w:t>
+      </w:r>
+      <w:proofErr w:type="gramEnd"/>
     </w:p>
     <w:p>
       <w:pPr>
@@ -9808,18 +9697,28 @@
         <w:spacing w:after="0" w:line="240" w:lineRule="auto"/>
         <w:rPr>
           <w:rFonts w:ascii="Lucida Console" w:hAnsi="Lucida Console" w:cs="Lucida Console"/>
-          <w:sz w:val="24"/>
-          <w:szCs w:val="24"/>
+          <w:sz w:val="20"/>
+          <w:szCs w:val="20"/>
         </w:rPr>
       </w:pPr>
       <w:r>
         <w:rPr>
           <w:rFonts w:ascii="Lucida Console" w:hAnsi="Lucida Console" w:cs="Lucida Console"/>
-          <w:sz w:val="24"/>
-          <w:szCs w:val="24"/>
+          <w:sz w:val="20"/>
+          <w:szCs w:val="20"/>
         </w:rPr>
-        <w:t>CREATE INDEX ID on ids (ID);</w:t>
-      </w:r>
+        <w:t>CREATE INDEX ID on ids (ID</w:t>
+      </w:r>
+      <w:proofErr w:type="gramStart"/>
+      <w:r>
+        <w:rPr>
+          <w:rFonts w:ascii="Lucida Console" w:hAnsi="Lucida Console" w:cs="Lucida Console"/>
+          <w:sz w:val="20"/>
+          <w:szCs w:val="20"/>
+        </w:rPr>
+        <w:t>);</w:t>
+      </w:r>
+      <w:proofErr w:type="gramEnd"/>
     </w:p>
     <w:p>
       <w:pPr>
@@ -9829,29 +9728,40 @@
         <w:spacing w:after="0" w:line="240" w:lineRule="auto"/>
         <w:rPr>
           <w:rFonts w:ascii="Lucida Console" w:hAnsi="Lucida Console" w:cs="Lucida Console"/>
-          <w:sz w:val="24"/>
-          <w:szCs w:val="24"/>
+          <w:sz w:val="20"/>
+          <w:szCs w:val="20"/>
         </w:rPr>
       </w:pPr>
       <w:r>
         <w:rPr>
           <w:rFonts w:ascii="Lucida Console" w:hAnsi="Lucida Console" w:cs="Lucida Console"/>
-          <w:sz w:val="24"/>
-          <w:szCs w:val="24"/>
+          <w:sz w:val="20"/>
+          <w:szCs w:val="20"/>
         </w:rPr>
         <w:t>CR</w:t>
       </w:r>
       <w:r>
         <w:rPr>
           <w:rFonts w:ascii="Lucida Console" w:hAnsi="Lucida Console" w:cs="Lucida Console"/>
-          <w:sz w:val="24"/>
-          <w:szCs w:val="24"/>
+          <w:sz w:val="20"/>
+          <w:szCs w:val="20"/>
         </w:rPr>
-        <w:t>EATE INDEX UNID on diners (UNI);</w:t>
-      </w:r>
-    </w:p>
-    <w:p>
-      <w:r>
+        <w:t>EATE INDEX UNID on diners (UNI</w:t>
+      </w:r>
+      <w:proofErr w:type="gramStart"/>
+      <w:r>
+        <w:rPr>
+          <w:rFonts w:ascii="Lucida Console" w:hAnsi="Lucida Console" w:cs="Lucida Console"/>
+          <w:sz w:val="20"/>
+          <w:szCs w:val="20"/>
+        </w:rPr>
+        <w:t>);</w:t>
+      </w:r>
+      <w:proofErr w:type="gramEnd"/>
+    </w:p>
+    <w:p>
+      <w:r>
+        <w:lastRenderedPageBreak/>
         <w:t>The most likely necessary changes will be to add column types to the schema.  All columns should be text, including the ids.id.  This would also require updating the CREATE TABLE statements in the BUILD section of the admin module.</w:t>
       </w:r>
     </w:p>
@@ -9867,7 +9777,7 @@
 </file>
 
 <file path=word/endnotes.xml><?xml version="1.0" encoding="utf-8"?>
-<w:endnotes xmlns:wpc="http://schemas.microsoft.com/office/word/2010/wordprocessingCanvas" xmlns:mc="http://schemas.openxmlformats.org/markup-compatibility/2006" xmlns:o="urn:schemas-microsoft-com:office:office" xmlns:r="http://schemas.openxmlformats.org/officeDocument/2006/relationships" xmlns:m="http://schemas.openxmlformats.org/officeDocument/2006/math" xmlns:v="urn:schemas-microsoft-com:vml" xmlns:wp14="http://schemas.microsoft.com/office/word/2010/wordprocessingDrawing" xmlns:wp="http://schemas.openxmlformats.org/drawingml/2006/wordprocessingDrawing" xmlns:w10="urn:schemas-microsoft-com:office:word" xmlns:w="http://schemas.openxmlformats.org/wordprocessingml/2006/main" xmlns:w14="http://schemas.microsoft.com/office/word/2010/wordml" xmlns:w15="http://schemas.microsoft.com/office/word/2012/wordml" xmlns:wpg="http://schemas.microsoft.com/office/word/2010/wordprocessingGroup" xmlns:wpi="http://schemas.microsoft.com/office/word/2010/wordprocessingInk" xmlns:wne="http://schemas.microsoft.com/office/word/2006/wordml" xmlns:wps="http://schemas.microsoft.com/office/word/2010/wordprocessingShape" mc:Ignorable="w14 w15 wp14">
+<w:endnotes xmlns:wpc="http://schemas.microsoft.com/office/word/2010/wordprocessingCanvas" xmlns:cx="http://schemas.microsoft.com/office/drawing/2014/chartex" xmlns:cx1="http://schemas.microsoft.com/office/drawing/2015/9/8/chartex" xmlns:cx2="http://schemas.microsoft.com/office/drawing/2015/10/21/chartex" xmlns:cx3="http://schemas.microsoft.com/office/drawing/2016/5/9/chartex" xmlns:cx4="http://schemas.microsoft.com/office/drawing/2016/5/10/chartex" xmlns:cx5="http://schemas.microsoft.com/office/drawing/2016/5/11/chartex" xmlns:cx6="http://schemas.microsoft.com/office/drawing/2016/5/12/chartex" xmlns:cx7="http://schemas.microsoft.com/office/drawing/2016/5/13/chartex" xmlns:cx8="http://schemas.microsoft.com/office/drawing/2016/5/14/chartex" xmlns:mc="http://schemas.openxmlformats.org/markup-compatibility/2006" xmlns:aink="http://schemas.microsoft.com/office/drawing/2016/ink" xmlns:am3d="http://schemas.microsoft.com/office/drawing/2017/model3d" xmlns:o="urn:schemas-microsoft-com:office:office" xmlns:r="http://schemas.openxmlformats.org/officeDocument/2006/relationships" xmlns:m="http://schemas.openxmlformats.org/officeDocument/2006/math" xmlns:v="urn:schemas-microsoft-com:vml" xmlns:wp14="http://schemas.microsoft.com/office/word/2010/wordprocessingDrawing" xmlns:wp="http://schemas.openxmlformats.org/drawingml/2006/wordprocessingDrawing" xmlns:w10="urn:schemas-microsoft-com:office:word" xmlns:w="http://schemas.openxmlformats.org/wordprocessingml/2006/main" xmlns:w14="http://schemas.microsoft.com/office/word/2010/wordml" xmlns:w15="http://schemas.microsoft.com/office/word/2012/wordml" xmlns:w16cex="http://schemas.microsoft.com/office/word/2018/wordml/cex" xmlns:w16cid="http://schemas.microsoft.com/office/word/2016/wordml/cid" xmlns:w16="http://schemas.microsoft.com/office/word/2018/wordml" xmlns:w16sdtdh="http://schemas.microsoft.com/office/word/2020/wordml/sdtdatahash" xmlns:w16se="http://schemas.microsoft.com/office/word/2015/wordml/symex" xmlns:wpg="http://schemas.microsoft.com/office/word/2010/wordprocessingGroup" xmlns:wpi="http://schemas.microsoft.com/office/word/2010/wordprocessingInk" xmlns:wne="http://schemas.microsoft.com/office/word/2006/wordml" xmlns:wps="http://schemas.microsoft.com/office/word/2010/wordprocessingShape" mc:Ignorable="w14 w15 w16se w16cid w16 w16cex w16sdtdh wp14">
   <w:endnote w:type="separator" w:id="-1">
     <w:p>
       <w:pPr>
@@ -9892,7 +9802,7 @@
 </file>
 
 <file path=word/footer1.xml><?xml version="1.0" encoding="utf-8"?>
-<w:ftr xmlns:wpc="http://schemas.microsoft.com/office/word/2010/wordprocessingCanvas" xmlns:mc="http://schemas.openxmlformats.org/markup-compatibility/2006" xmlns:o="urn:schemas-microsoft-com:office:office" xmlns:r="http://schemas.openxmlformats.org/officeDocument/2006/relationships" xmlns:m="http://schemas.openxmlformats.org/officeDocument/2006/math" xmlns:v="urn:schemas-microsoft-com:vml" xmlns:wp14="http://schemas.microsoft.com/office/word/2010/wordprocessingDrawing" xmlns:wp="http://schemas.openxmlformats.org/drawingml/2006/wordprocessingDrawing" xmlns:w10="urn:schemas-microsoft-com:office:word" xmlns:w="http://schemas.openxmlformats.org/wordprocessingml/2006/main" xmlns:w14="http://schemas.microsoft.com/office/word/2010/wordml" xmlns:w15="http://schemas.microsoft.com/office/word/2012/wordml" xmlns:wpg="http://schemas.microsoft.com/office/word/2010/wordprocessingGroup" xmlns:wpi="http://schemas.microsoft.com/office/word/2010/wordprocessingInk" xmlns:wne="http://schemas.microsoft.com/office/word/2006/wordml" xmlns:wps="http://schemas.microsoft.com/office/word/2010/wordprocessingShape" mc:Ignorable="w14 w15 wp14">
+<w:ftr xmlns:wpc="http://schemas.microsoft.com/office/word/2010/wordprocessingCanvas" xmlns:cx="http://schemas.microsoft.com/office/drawing/2014/chartex" xmlns:cx1="http://schemas.microsoft.com/office/drawing/2015/9/8/chartex" xmlns:cx2="http://schemas.microsoft.com/office/drawing/2015/10/21/chartex" xmlns:cx3="http://schemas.microsoft.com/office/drawing/2016/5/9/chartex" xmlns:cx4="http://schemas.microsoft.com/office/drawing/2016/5/10/chartex" xmlns:cx5="http://schemas.microsoft.com/office/drawing/2016/5/11/chartex" xmlns:cx6="http://schemas.microsoft.com/office/drawing/2016/5/12/chartex" xmlns:cx7="http://schemas.microsoft.com/office/drawing/2016/5/13/chartex" xmlns:cx8="http://schemas.microsoft.com/office/drawing/2016/5/14/chartex" xmlns:mc="http://schemas.openxmlformats.org/markup-compatibility/2006" xmlns:aink="http://schemas.microsoft.com/office/drawing/2016/ink" xmlns:am3d="http://schemas.microsoft.com/office/drawing/2017/model3d" xmlns:o="urn:schemas-microsoft-com:office:office" xmlns:r="http://schemas.openxmlformats.org/officeDocument/2006/relationships" xmlns:m="http://schemas.openxmlformats.org/officeDocument/2006/math" xmlns:v="urn:schemas-microsoft-com:vml" xmlns:wp14="http://schemas.microsoft.com/office/word/2010/wordprocessingDrawing" xmlns:wp="http://schemas.openxmlformats.org/drawingml/2006/wordprocessingDrawing" xmlns:w10="urn:schemas-microsoft-com:office:word" xmlns:w="http://schemas.openxmlformats.org/wordprocessingml/2006/main" xmlns:w14="http://schemas.microsoft.com/office/word/2010/wordml" xmlns:w15="http://schemas.microsoft.com/office/word/2012/wordml" xmlns:w16cex="http://schemas.microsoft.com/office/word/2018/wordml/cex" xmlns:w16cid="http://schemas.microsoft.com/office/word/2016/wordml/cid" xmlns:w16="http://schemas.microsoft.com/office/word/2018/wordml" xmlns:w16sdtdh="http://schemas.microsoft.com/office/word/2020/wordml/sdtdatahash" xmlns:w16se="http://schemas.microsoft.com/office/word/2015/wordml/symex" xmlns:wpg="http://schemas.microsoft.com/office/word/2010/wordprocessingGroup" xmlns:wpi="http://schemas.microsoft.com/office/word/2010/wordprocessingInk" xmlns:wne="http://schemas.microsoft.com/office/word/2006/wordml" xmlns:wps="http://schemas.microsoft.com/office/word/2010/wordprocessingShape" mc:Ignorable="w14 w15 w16se w16cid w16 w16cex w16sdtdh wp14">
   <w:sdt>
     <w:sdtPr>
       <w:id w:val="-1810171260"/>
@@ -9945,7 +9855,7 @@
 </file>
 
 <file path=word/footnotes.xml><?xml version="1.0" encoding="utf-8"?>
-<w:footnotes xmlns:wpc="http://schemas.microsoft.com/office/word/2010/wordprocessingCanvas" xmlns:mc="http://schemas.openxmlformats.org/markup-compatibility/2006" xmlns:o="urn:schemas-microsoft-com:office:office" xmlns:r="http://schemas.openxmlformats.org/officeDocument/2006/relationships" xmlns:m="http://schemas.openxmlformats.org/officeDocument/2006/math" xmlns:v="urn:schemas-microsoft-com:vml" xmlns:wp14="http://schemas.microsoft.com/office/word/2010/wordprocessingDrawing" xmlns:wp="http://schemas.openxmlformats.org/drawingml/2006/wordprocessingDrawing" xmlns:w10="urn:schemas-microsoft-com:office:word" xmlns:w="http://schemas.openxmlformats.org/wordprocessingml/2006/main" xmlns:w14="http://schemas.microsoft.com/office/word/2010/wordml" xmlns:w15="http://schemas.microsoft.com/office/word/2012/wordml" xmlns:wpg="http://schemas.microsoft.com/office/word/2010/wordprocessingGroup" xmlns:wpi="http://schemas.microsoft.com/office/word/2010/wordprocessingInk" xmlns:wne="http://schemas.microsoft.com/office/word/2006/wordml" xmlns:wps="http://schemas.microsoft.com/office/word/2010/wordprocessingShape" mc:Ignorable="w14 w15 wp14">
+<w:footnotes xmlns:wpc="http://schemas.microsoft.com/office/word/2010/wordprocessingCanvas" xmlns:cx="http://schemas.microsoft.com/office/drawing/2014/chartex" xmlns:cx1="http://schemas.microsoft.com/office/drawing/2015/9/8/chartex" xmlns:cx2="http://schemas.microsoft.com/office/drawing/2015/10/21/chartex" xmlns:cx3="http://schemas.microsoft.com/office/drawing/2016/5/9/chartex" xmlns:cx4="http://schemas.microsoft.com/office/drawing/2016/5/10/chartex" xmlns:cx5="http://schemas.microsoft.com/office/drawing/2016/5/11/chartex" xmlns:cx6="http://schemas.microsoft.com/office/drawing/2016/5/12/chartex" xmlns:cx7="http://schemas.microsoft.com/office/drawing/2016/5/13/chartex" xmlns:cx8="http://schemas.microsoft.com/office/drawing/2016/5/14/chartex" xmlns:mc="http://schemas.openxmlformats.org/markup-compatibility/2006" xmlns:aink="http://schemas.microsoft.com/office/drawing/2016/ink" xmlns:am3d="http://schemas.microsoft.com/office/drawing/2017/model3d" xmlns:o="urn:schemas-microsoft-com:office:office" xmlns:r="http://schemas.openxmlformats.org/officeDocument/2006/relationships" xmlns:m="http://schemas.openxmlformats.org/officeDocument/2006/math" xmlns:v="urn:schemas-microsoft-com:vml" xmlns:wp14="http://schemas.microsoft.com/office/word/2010/wordprocessingDrawing" xmlns:wp="http://schemas.openxmlformats.org/drawingml/2006/wordprocessingDrawing" xmlns:w10="urn:schemas-microsoft-com:office:word" xmlns:w="http://schemas.openxmlformats.org/wordprocessingml/2006/main" xmlns:w14="http://schemas.microsoft.com/office/word/2010/wordml" xmlns:w15="http://schemas.microsoft.com/office/word/2012/wordml" xmlns:w16cex="http://schemas.microsoft.com/office/word/2018/wordml/cex" xmlns:w16cid="http://schemas.microsoft.com/office/word/2016/wordml/cid" xmlns:w16="http://schemas.microsoft.com/office/word/2018/wordml" xmlns:w16sdtdh="http://schemas.microsoft.com/office/word/2020/wordml/sdtdatahash" xmlns:w16se="http://schemas.microsoft.com/office/word/2015/wordml/symex" xmlns:wpg="http://schemas.microsoft.com/office/word/2010/wordprocessingGroup" xmlns:wpi="http://schemas.microsoft.com/office/word/2010/wordprocessingInk" xmlns:wne="http://schemas.microsoft.com/office/word/2006/wordml" xmlns:wps="http://schemas.microsoft.com/office/word/2010/wordprocessingShape" mc:Ignorable="w14 w15 w16se w16cid w16 w16cex w16sdtdh wp14">
   <w:footnote w:type="separator" w:id="-1">
     <w:p>
       <w:pPr>
@@ -10019,8 +9929,8 @@
 </file>
 
 <file path=word/numbering.xml><?xml version="1.0" encoding="utf-8"?>
-<w:numbering xmlns:wpc="http://schemas.microsoft.com/office/word/2010/wordprocessingCanvas" xmlns:mc="http://schemas.openxmlformats.org/markup-compatibility/2006" xmlns:o="urn:schemas-microsoft-com:office:office" xmlns:r="http://schemas.openxmlformats.org/officeDocument/2006/relationships" xmlns:m="http://schemas.openxmlformats.org/officeDocument/2006/math" xmlns:v="urn:schemas-microsoft-com:vml" xmlns:wp14="http://schemas.microsoft.com/office/word/2010/wordprocessingDrawing" xmlns:wp="http://schemas.openxmlformats.org/drawingml/2006/wordprocessingDrawing" xmlns:w10="urn:schemas-microsoft-com:office:word" xmlns:w="http://schemas.openxmlformats.org/wordprocessingml/2006/main" xmlns:w14="http://schemas.microsoft.com/office/word/2010/wordml" xmlns:w15="http://schemas.microsoft.com/office/word/2012/wordml" xmlns:wpg="http://schemas.microsoft.com/office/word/2010/wordprocessingGroup" xmlns:wpi="http://schemas.microsoft.com/office/word/2010/wordprocessingInk" xmlns:wne="http://schemas.microsoft.com/office/word/2006/wordml" xmlns:wps="http://schemas.microsoft.com/office/word/2010/wordprocessingShape" mc:Ignorable="w14 w15 wp14">
-  <w:abstractNum w:abstractNumId="0">
+<w:numbering xmlns:wpc="http://schemas.microsoft.com/office/word/2010/wordprocessingCanvas" xmlns:cx="http://schemas.microsoft.com/office/drawing/2014/chartex" xmlns:cx1="http://schemas.microsoft.com/office/drawing/2015/9/8/chartex" xmlns:cx2="http://schemas.microsoft.com/office/drawing/2015/10/21/chartex" xmlns:cx3="http://schemas.microsoft.com/office/drawing/2016/5/9/chartex" xmlns:cx4="http://schemas.microsoft.com/office/drawing/2016/5/10/chartex" xmlns:cx5="http://schemas.microsoft.com/office/drawing/2016/5/11/chartex" xmlns:cx6="http://schemas.microsoft.com/office/drawing/2016/5/12/chartex" xmlns:cx7="http://schemas.microsoft.com/office/drawing/2016/5/13/chartex" xmlns:cx8="http://schemas.microsoft.com/office/drawing/2016/5/14/chartex" xmlns:mc="http://schemas.openxmlformats.org/markup-compatibility/2006" xmlns:aink="http://schemas.microsoft.com/office/drawing/2016/ink" xmlns:am3d="http://schemas.microsoft.com/office/drawing/2017/model3d" xmlns:o="urn:schemas-microsoft-com:office:office" xmlns:r="http://schemas.openxmlformats.org/officeDocument/2006/relationships" xmlns:m="http://schemas.openxmlformats.org/officeDocument/2006/math" xmlns:v="urn:schemas-microsoft-com:vml" xmlns:wp14="http://schemas.microsoft.com/office/word/2010/wordprocessingDrawing" xmlns:wp="http://schemas.openxmlformats.org/drawingml/2006/wordprocessingDrawing" xmlns:w10="urn:schemas-microsoft-com:office:word" xmlns:w="http://schemas.openxmlformats.org/wordprocessingml/2006/main" xmlns:w14="http://schemas.microsoft.com/office/word/2010/wordml" xmlns:w15="http://schemas.microsoft.com/office/word/2012/wordml" xmlns:w16cex="http://schemas.microsoft.com/office/word/2018/wordml/cex" xmlns:w16cid="http://schemas.microsoft.com/office/word/2016/wordml/cid" xmlns:w16="http://schemas.microsoft.com/office/word/2018/wordml" xmlns:w16sdtdh="http://schemas.microsoft.com/office/word/2020/wordml/sdtdatahash" xmlns:w16se="http://schemas.microsoft.com/office/word/2015/wordml/symex" xmlns:wpg="http://schemas.microsoft.com/office/word/2010/wordprocessingGroup" xmlns:wpi="http://schemas.microsoft.com/office/word/2010/wordprocessingInk" xmlns:wne="http://schemas.microsoft.com/office/word/2006/wordml" xmlns:wps="http://schemas.microsoft.com/office/word/2010/wordprocessingShape" mc:Ignorable="w14 w15 w16se w16cid w16 w16cex w16sdtdh wp14">
+  <w:abstractNum w:abstractNumId="0" w15:restartNumberingAfterBreak="0">
     <w:nsid w:val="74F0605A"/>
     <w:multiLevelType w:val="hybridMultilevel"/>
     <w:tmpl w:val="16E81DC8"/>
@@ -10109,7 +10019,7 @@
       </w:pPr>
     </w:lvl>
   </w:abstractNum>
-  <w:abstractNum w:abstractNumId="1">
+  <w:abstractNum w:abstractNumId="1" w15:restartNumberingAfterBreak="0">
     <w:nsid w:val="782043B2"/>
     <w:multiLevelType w:val="hybridMultilevel"/>
     <w:tmpl w:val="8D266FCA"/>
@@ -10208,7 +10118,7 @@
 </file>
 
 <file path=word/styles.xml><?xml version="1.0" encoding="utf-8"?>
-<w:styles xmlns:mc="http://schemas.openxmlformats.org/markup-compatibility/2006" xmlns:r="http://schemas.openxmlformats.org/officeDocument/2006/relationships" xmlns:w="http://schemas.openxmlformats.org/wordprocessingml/2006/main" xmlns:w14="http://schemas.microsoft.com/office/word/2010/wordml" xmlns:w15="http://schemas.microsoft.com/office/word/2012/wordml" mc:Ignorable="w14 w15">
+<w:styles xmlns:mc="http://schemas.openxmlformats.org/markup-compatibility/2006" xmlns:r="http://schemas.openxmlformats.org/officeDocument/2006/relationships" xmlns:w="http://schemas.openxmlformats.org/wordprocessingml/2006/main" xmlns:w14="http://schemas.microsoft.com/office/word/2010/wordml" xmlns:w15="http://schemas.microsoft.com/office/word/2012/wordml" xmlns:w16cex="http://schemas.microsoft.com/office/word/2018/wordml/cex" xmlns:w16cid="http://schemas.microsoft.com/office/word/2016/wordml/cid" xmlns:w16="http://schemas.microsoft.com/office/word/2018/wordml" xmlns:w16sdtdh="http://schemas.microsoft.com/office/word/2020/wordml/sdtdatahash" xmlns:w16se="http://schemas.microsoft.com/office/word/2015/wordml/symex" mc:Ignorable="w14 w15 w16se w16cid w16 w16cex w16sdtdh">
   <w:docDefaults>
     <w:rPrDefault>
       <w:rPr>
@@ -10224,7 +10134,7 @@
       </w:pPr>
     </w:pPrDefault>
   </w:docDefaults>
-  <w:latentStyles w:defLockedState="0" w:defUIPriority="99" w:defSemiHidden="0" w:defUnhideWhenUsed="0" w:defQFormat="0" w:count="371">
+  <w:latentStyles w:defLockedState="0" w:defUIPriority="99" w:defSemiHidden="0" w:defUnhideWhenUsed="0" w:defQFormat="0" w:count="376">
     <w:lsdException w:name="Normal" w:uiPriority="0" w:qFormat="1"/>
     <w:lsdException w:name="heading 1" w:uiPriority="9" w:qFormat="1"/>
     <w:lsdException w:name="heading 2" w:semiHidden="1" w:uiPriority="9" w:unhideWhenUsed="1" w:qFormat="1"/>
@@ -10330,7 +10240,6 @@
     <w:lsdException w:name="HTML Sample" w:semiHidden="1" w:unhideWhenUsed="1"/>
     <w:lsdException w:name="HTML Typewriter" w:semiHidden="1" w:unhideWhenUsed="1"/>
     <w:lsdException w:name="HTML Variable" w:semiHidden="1" w:unhideWhenUsed="1"/>
-    <w:lsdException w:name="Normal Table" w:semiHidden="1" w:unhideWhenUsed="1"/>
     <w:lsdException w:name="annotation subject" w:semiHidden="1" w:unhideWhenUsed="1"/>
     <w:lsdException w:name="No List" w:semiHidden="1" w:unhideWhenUsed="1"/>
     <w:lsdException w:name="Outline List 1" w:semiHidden="1" w:unhideWhenUsed="1"/>
@@ -10373,11 +10282,8 @@
     <w:lsdException w:name="Table Contemporary" w:semiHidden="1" w:unhideWhenUsed="1"/>
     <w:lsdException w:name="Table Elegant" w:semiHidden="1" w:unhideWhenUsed="1"/>
     <w:lsdException w:name="Table Professional" w:semiHidden="1" w:unhideWhenUsed="1"/>
-    <w:lsdException w:name="Table Subtle 1" w:semiHidden="1" w:unhideWhenUsed="1"/>
     <w:lsdException w:name="Table Subtle 2" w:semiHidden="1" w:unhideWhenUsed="1"/>
     <w:lsdException w:name="Table Web 1" w:semiHidden="1" w:unhideWhenUsed="1"/>
-    <w:lsdException w:name="Table Web 2" w:semiHidden="1" w:unhideWhenUsed="1"/>
-    <w:lsdException w:name="Table Web 3" w:semiHidden="1" w:unhideWhenUsed="1"/>
     <w:lsdException w:name="Balloon Text" w:semiHidden="1" w:unhideWhenUsed="1"/>
     <w:lsdException w:name="Table Grid" w:uiPriority="39"/>
     <w:lsdException w:name="Table Theme" w:semiHidden="1" w:unhideWhenUsed="1"/>
@@ -10596,6 +10502,11 @@
     <w:lsdException w:name="List Table 5 Dark Accent 6" w:uiPriority="50"/>
     <w:lsdException w:name="List Table 6 Colorful Accent 6" w:uiPriority="51"/>
     <w:lsdException w:name="List Table 7 Colorful Accent 6" w:uiPriority="52"/>
+    <w:lsdException w:name="Mention" w:semiHidden="1" w:unhideWhenUsed="1"/>
+    <w:lsdException w:name="Smart Hyperlink" w:semiHidden="1" w:unhideWhenUsed="1"/>
+    <w:lsdException w:name="Hashtag" w:semiHidden="1" w:unhideWhenUsed="1"/>
+    <w:lsdException w:name="Unresolved Mention" w:semiHidden="1" w:unhideWhenUsed="1"/>
+    <w:lsdException w:name="Smart Link" w:semiHidden="1" w:unhideWhenUsed="1"/>
   </w:latentStyles>
   <w:style w:type="paragraph" w:default="1" w:styleId="Normal">
     <w:name w:val="Normal"/>

</xml_diff>